<commit_message>
MAJ du lexique OS avec les deux derniers cours eu (fin 10/02/2020)
</commit_message>
<xml_diff>
--- a/lexique - OS - Powershell.docx
+++ b/lexique - OS - Powershell.docx
@@ -1561,6 +1561,1343 @@
       <w:pPr>
         <w:ind w:left="709" w:hanging="709"/>
       </w:pPr>
+    </w:p>
+    <w:p>
+      <w:pPr>
+        <w:ind w:hanging="1"/>
+      </w:pPr>
+      <w:proofErr w:type="spellStart"/>
+      <w:r>
+        <w:t>Get-random</w:t>
+      </w:r>
+      <w:proofErr w:type="spellEnd"/>
+      <w:r>
+        <w:t> : donne un nombre aléatoire</w:t>
+      </w:r>
+    </w:p>
+    <w:p>
+      <w:pPr>
+        <w:ind w:left="1276" w:hanging="568"/>
+      </w:pPr>
+      <w:r>
+        <w:t>-minimum -5 =&gt; un nombre aléatoire dans un range commençant par –5</w:t>
+      </w:r>
+    </w:p>
+    <w:p>
+      <w:pPr>
+        <w:ind w:left="1276" w:hanging="568"/>
+      </w:pPr>
+      <w:r>
+        <w:t>-maximum 29 =&gt; finissant par 29</w:t>
+      </w:r>
+    </w:p>
+    <w:p>
+      <w:pPr>
+        <w:ind w:left="1276" w:hanging="568"/>
+      </w:pPr>
+      <w:r>
+        <w:t>-</w:t>
+      </w:r>
+      <w:proofErr w:type="spellStart"/>
+      <w:r>
+        <w:t>setseed</w:t>
+      </w:r>
+      <w:proofErr w:type="spellEnd"/>
+      <w:r>
+        <w:t xml:space="preserve"> 12 =&gt; défini une ‘</w:t>
+      </w:r>
+      <w:proofErr w:type="spellStart"/>
+      <w:r>
+        <w:t>seed</w:t>
+      </w:r>
+      <w:proofErr w:type="spellEnd"/>
+      <w:r>
+        <w:t>’ de 12 =&gt; nombre aléatoire toujours identique selon la ‘</w:t>
+      </w:r>
+      <w:proofErr w:type="spellStart"/>
+      <w:r>
+        <w:t>seed</w:t>
+      </w:r>
+      <w:proofErr w:type="spellEnd"/>
+      <w:r>
+        <w:t>’ choisie</w:t>
+      </w:r>
+    </w:p>
+    <w:p>
+      <w:pPr>
+        <w:ind w:left="1276" w:hanging="568"/>
+      </w:pPr>
+      <w:proofErr w:type="spellStart"/>
+      <w:r>
+        <w:t>Get-random</w:t>
+      </w:r>
+      <w:proofErr w:type="spellEnd"/>
+      <w:r>
+        <w:t xml:space="preserve"> 10,20,30 =&gt; retourne aléatoirement un nombre sur les 3 donnés (10 ou 20 ou 30)</w:t>
+      </w:r>
+    </w:p>
+    <w:p/>
+    <w:p>
+      <w:proofErr w:type="spellStart"/>
+      <w:r>
+        <w:t>Get-psdrive</w:t>
+      </w:r>
+      <w:proofErr w:type="spellEnd"/>
+      <w:r>
+        <w:t> : donne tous les disques présents sur l’ordi</w:t>
+      </w:r>
+    </w:p>
+    <w:p>
+      <w:pPr>
+        <w:ind w:left="1560" w:hanging="851"/>
+      </w:pPr>
+      <w:proofErr w:type="spellStart"/>
+      <w:r>
+        <w:t>Gci</w:t>
+      </w:r>
+      <w:proofErr w:type="spellEnd"/>
+      <w:r>
+        <w:t xml:space="preserve"> </w:t>
+      </w:r>
+      <w:proofErr w:type="spellStart"/>
+      <w:r>
+        <w:t>env</w:t>
+      </w:r>
+      <w:proofErr w:type="spellEnd"/>
+      <w:r>
+        <w:t xml:space="preserve">:\ =&gt; donne tous les éléments enfants de </w:t>
+      </w:r>
+      <w:proofErr w:type="spellStart"/>
+      <w:r>
+        <w:t>env</w:t>
+      </w:r>
+      <w:proofErr w:type="spellEnd"/>
+      <w:r>
+        <w:t> :</w:t>
+      </w:r>
+    </w:p>
+    <w:p>
+      <w:pPr>
+        <w:ind w:left="1560" w:hanging="851"/>
+      </w:pPr>
+      <w:proofErr w:type="spellStart"/>
+      <w:r>
+        <w:t>Get</w:t>
+      </w:r>
+      <w:proofErr w:type="spellEnd"/>
+      <w:r>
+        <w:t xml:space="preserve">-item </w:t>
+      </w:r>
+      <w:proofErr w:type="spellStart"/>
+      <w:r>
+        <w:t>env</w:t>
+      </w:r>
+      <w:proofErr w:type="spellEnd"/>
+      <w:r>
+        <w:t>:\</w:t>
+      </w:r>
+      <w:proofErr w:type="spellStart"/>
+      <w:r>
+        <w:t>users</w:t>
+      </w:r>
+      <w:proofErr w:type="spellEnd"/>
+      <w:r>
+        <w:t xml:space="preserve"> =&gt; va donner </w:t>
+      </w:r>
+      <w:r>
+        <w:t>dire qui est l’utilisateur</w:t>
+      </w:r>
+    </w:p>
+    <w:p>
+      <w:pPr>
+        <w:ind w:left="1560" w:hanging="851"/>
+      </w:pPr>
+      <w:r>
+        <w:t>New-</w:t>
+      </w:r>
+      <w:proofErr w:type="spellStart"/>
+      <w:r>
+        <w:t>psdrive</w:t>
+      </w:r>
+      <w:proofErr w:type="spellEnd"/>
+      <w:r>
+        <w:t xml:space="preserve"> DOCS -</w:t>
+      </w:r>
+      <w:proofErr w:type="spellStart"/>
+      <w:r>
+        <w:t>psprovider</w:t>
+      </w:r>
+      <w:proofErr w:type="spellEnd"/>
+      <w:r>
+        <w:t xml:space="preserve"> </w:t>
+      </w:r>
+      <w:proofErr w:type="spellStart"/>
+      <w:r>
+        <w:t>filesystem</w:t>
+      </w:r>
+      <w:proofErr w:type="spellEnd"/>
+      <w:r>
+        <w:t xml:space="preserve"> -</w:t>
+      </w:r>
+      <w:proofErr w:type="spellStart"/>
+      <w:r>
+        <w:t>root</w:t>
+      </w:r>
+      <w:proofErr w:type="spellEnd"/>
+      <w:r>
+        <w:t xml:space="preserve"> c:\Users\...\documents\ </w:t>
+      </w:r>
+      <w:r>
+        <w:t>-</w:t>
+      </w:r>
+      <w:r>
+        <w:t xml:space="preserve">description </w:t>
+      </w:r>
+      <w:r>
+        <w:t>‘’</w:t>
+      </w:r>
+      <w:r>
+        <w:t xml:space="preserve">disque temporaire vers </w:t>
+      </w:r>
+      <w:r>
+        <w:t xml:space="preserve">le dossier documents’’ =&gt; crée le drive DOCS qui est relié au dossier Documents =&gt; ne sera visible qu’en </w:t>
+      </w:r>
+      <w:proofErr w:type="spellStart"/>
+      <w:r>
+        <w:t>powershell</w:t>
+      </w:r>
+      <w:proofErr w:type="spellEnd"/>
+      <w:r>
+        <w:t> !!</w:t>
+      </w:r>
+    </w:p>
+    <w:p>
+      <w:pPr>
+        <w:ind w:left="1560" w:hanging="851"/>
+      </w:pPr>
+      <w:proofErr w:type="spellStart"/>
+      <w:r>
+        <w:t>Remove-psdrive</w:t>
+      </w:r>
+      <w:proofErr w:type="spellEnd"/>
+      <w:r>
+        <w:t xml:space="preserve"> DOCS =&gt; élimine le drive DOCS</w:t>
+      </w:r>
+    </w:p>
+    <w:p/>
+    <w:p>
+      <w:proofErr w:type="spellStart"/>
+      <w:r>
+        <w:t>Get-process</w:t>
+      </w:r>
+      <w:proofErr w:type="spellEnd"/>
+      <w:r>
+        <w:t xml:space="preserve"> </w:t>
+      </w:r>
+      <w:r>
+        <w:t xml:space="preserve">=&gt; donne la liste des </w:t>
+      </w:r>
+      <w:proofErr w:type="spellStart"/>
+      <w:r>
+        <w:t>process</w:t>
+      </w:r>
+      <w:proofErr w:type="spellEnd"/>
+      <w:r>
+        <w:t xml:space="preserve"> en cours d’exécution</w:t>
+      </w:r>
+    </w:p>
+    <w:p>
+      <w:proofErr w:type="spellStart"/>
+      <w:r>
+        <w:t>Get</w:t>
+      </w:r>
+      <w:proofErr w:type="spellEnd"/>
+      <w:r>
+        <w:t>-service =&gt; donne la liste des services de l’ordi</w:t>
+      </w:r>
+    </w:p>
+    <w:p>
+      <w:pPr>
+        <w:ind w:firstLine="709"/>
+      </w:pPr>
+      <w:proofErr w:type="spellStart"/>
+      <w:r>
+        <w:lastRenderedPageBreak/>
+        <w:t>Get</w:t>
+      </w:r>
+      <w:proofErr w:type="spellEnd"/>
+      <w:r>
+        <w:t>-service -</w:t>
+      </w:r>
+      <w:proofErr w:type="spellStart"/>
+      <w:r>
+        <w:t>displayname</w:t>
+      </w:r>
+      <w:proofErr w:type="spellEnd"/>
+      <w:r>
+        <w:t xml:space="preserve"> SPOOLER =&gt; récupère les info du service SPOOLER</w:t>
+      </w:r>
+    </w:p>
+    <w:p>
+      <w:pPr>
+        <w:ind w:firstLine="709"/>
+        <w:rPr>
+          <w:lang w:val="en-US"/>
+        </w:rPr>
+      </w:pPr>
+      <w:r>
+        <w:rPr>
+          <w:lang w:val="en-US"/>
+        </w:rPr>
+        <w:t>Stop-service -name SPOOLER</w:t>
+      </w:r>
+    </w:p>
+    <w:p>
+      <w:pPr>
+        <w:ind w:firstLine="709"/>
+        <w:rPr>
+          <w:lang w:val="en-US"/>
+        </w:rPr>
+      </w:pPr>
+      <w:r>
+        <w:rPr>
+          <w:lang w:val="en-US"/>
+        </w:rPr>
+        <w:t>Start-service</w:t>
+      </w:r>
+      <w:r>
+        <w:rPr>
+          <w:lang w:val="en-US"/>
+        </w:rPr>
+        <w:t xml:space="preserve"> -name SPOOLER</w:t>
+      </w:r>
+    </w:p>
+    <w:p>
+      <w:pPr>
+        <w:ind w:firstLine="709"/>
+      </w:pPr>
+      <w:r>
+        <w:t>Set-service -</w:t>
+      </w:r>
+      <w:proofErr w:type="spellStart"/>
+      <w:r>
+        <w:t>name</w:t>
+      </w:r>
+      <w:proofErr w:type="spellEnd"/>
+      <w:r>
+        <w:t xml:space="preserve"> SPOOLER </w:t>
+      </w:r>
+      <w:r>
+        <w:t>-</w:t>
+      </w:r>
+      <w:proofErr w:type="spellStart"/>
+      <w:r>
+        <w:t>startuptype</w:t>
+      </w:r>
+      <w:proofErr w:type="spellEnd"/>
+      <w:r>
+        <w:t xml:space="preserve"> </w:t>
+      </w:r>
+      <w:proofErr w:type="spellStart"/>
+      <w:r>
+        <w:t>Automatic</w:t>
+      </w:r>
+      <w:proofErr w:type="spellEnd"/>
+      <w:r>
+        <w:t xml:space="preserve"> =&gt; défini le mode</w:t>
+      </w:r>
+      <w:r>
+        <w:t xml:space="preserve"> de démarrage du service</w:t>
+      </w:r>
+    </w:p>
+    <w:p/>
+    <w:p>
+      <w:proofErr w:type="spellStart"/>
+      <w:r>
+        <w:t>Get</w:t>
+      </w:r>
+      <w:proofErr w:type="spellEnd"/>
+      <w:r>
+        <w:t>-alias =&gt; donne la liste de tous les alias</w:t>
+      </w:r>
+    </w:p>
+    <w:p>
+      <w:pPr>
+        <w:ind w:firstLine="709"/>
+      </w:pPr>
+      <w:r>
+        <w:t xml:space="preserve">New-alias </w:t>
+      </w:r>
+      <w:proofErr w:type="spellStart"/>
+      <w:r>
+        <w:t>ed</w:t>
+      </w:r>
+      <w:proofErr w:type="spellEnd"/>
+      <w:r>
+        <w:t xml:space="preserve"> -value notepad.exe =&gt; crée un alias nommé </w:t>
+      </w:r>
+      <w:r>
+        <w:t>‘</w:t>
+      </w:r>
+      <w:proofErr w:type="spellStart"/>
+      <w:r>
+        <w:t>ed</w:t>
+      </w:r>
+      <w:proofErr w:type="spellEnd"/>
+      <w:r>
+        <w:t xml:space="preserve">’ qui une fois appelé démarre </w:t>
+      </w:r>
+      <w:proofErr w:type="spellStart"/>
+      <w:r>
+        <w:t>notepad</w:t>
+      </w:r>
+      <w:proofErr w:type="spellEnd"/>
+    </w:p>
+    <w:p>
+      <w:pPr>
+        <w:ind w:firstLine="709"/>
+      </w:pPr>
+      <w:r>
+        <w:t xml:space="preserve">Ed toto.txt =&gt; lance </w:t>
+      </w:r>
+      <w:proofErr w:type="spellStart"/>
+      <w:r>
+        <w:t>notepad</w:t>
+      </w:r>
+      <w:proofErr w:type="spellEnd"/>
+      <w:r>
+        <w:t xml:space="preserve"> avec le fichier toto.txt (qu’il aura préalablement créé si nécessaire !)</w:t>
+      </w:r>
+    </w:p>
+    <w:p>
+      <w:pPr>
+        <w:ind w:firstLine="709"/>
+        <w:rPr>
+          <w:lang w:val="en-US"/>
+        </w:rPr>
+      </w:pPr>
+      <w:r>
+        <w:rPr>
+          <w:lang w:val="en-US"/>
+        </w:rPr>
+        <w:t xml:space="preserve">Set-alias -name ed -value </w:t>
+      </w:r>
+      <w:proofErr w:type="spellStart"/>
+      <w:r>
+        <w:rPr>
+          <w:lang w:val="en-US"/>
+        </w:rPr>
+        <w:t>pow</w:t>
+      </w:r>
+      <w:r>
+        <w:rPr>
+          <w:lang w:val="en-US"/>
+        </w:rPr>
+        <w:t>ershell</w:t>
+      </w:r>
+      <w:proofErr w:type="spellEnd"/>
+      <w:r>
+        <w:rPr>
+          <w:lang w:val="en-US"/>
+        </w:rPr>
+        <w:t xml:space="preserve"> =&gt; </w:t>
+      </w:r>
+      <w:proofErr w:type="spellStart"/>
+      <w:r>
+        <w:rPr>
+          <w:lang w:val="en-US"/>
+        </w:rPr>
+        <w:t>modifie</w:t>
+      </w:r>
+      <w:proofErr w:type="spellEnd"/>
+      <w:r>
+        <w:rPr>
+          <w:lang w:val="en-US"/>
+        </w:rPr>
+        <w:t xml:space="preserve"> </w:t>
+      </w:r>
+      <w:proofErr w:type="spellStart"/>
+      <w:r>
+        <w:rPr>
+          <w:lang w:val="en-US"/>
+        </w:rPr>
+        <w:t>l’alias</w:t>
+      </w:r>
+      <w:proofErr w:type="spellEnd"/>
+      <w:r>
+        <w:rPr>
+          <w:lang w:val="en-US"/>
+        </w:rPr>
+        <w:t xml:space="preserve"> ‘ed’ </w:t>
+      </w:r>
+      <w:proofErr w:type="spellStart"/>
+      <w:r>
+        <w:rPr>
+          <w:lang w:val="en-US"/>
+        </w:rPr>
+        <w:t>afin</w:t>
+      </w:r>
+      <w:proofErr w:type="spellEnd"/>
+      <w:r>
+        <w:rPr>
+          <w:lang w:val="en-US"/>
+        </w:rPr>
+        <w:t xml:space="preserve"> </w:t>
+      </w:r>
+      <w:proofErr w:type="spellStart"/>
+      <w:r>
+        <w:rPr>
+          <w:lang w:val="en-US"/>
+        </w:rPr>
+        <w:t>qu’il</w:t>
+      </w:r>
+      <w:proofErr w:type="spellEnd"/>
+      <w:r>
+        <w:rPr>
+          <w:lang w:val="en-US"/>
+        </w:rPr>
+        <w:t xml:space="preserve"> </w:t>
+      </w:r>
+      <w:proofErr w:type="spellStart"/>
+      <w:r>
+        <w:rPr>
+          <w:lang w:val="en-US"/>
+        </w:rPr>
+        <w:t>démarre</w:t>
+      </w:r>
+      <w:proofErr w:type="spellEnd"/>
+      <w:r>
+        <w:rPr>
+          <w:lang w:val="en-US"/>
+        </w:rPr>
+        <w:t xml:space="preserve"> la </w:t>
+      </w:r>
+      <w:proofErr w:type="spellStart"/>
+      <w:r>
+        <w:rPr>
+          <w:lang w:val="en-US"/>
+        </w:rPr>
+        <w:t>powershell</w:t>
+      </w:r>
+      <w:proofErr w:type="spellEnd"/>
+    </w:p>
+    <w:p>
+      <w:pPr>
+        <w:ind w:firstLine="709"/>
+      </w:pPr>
+      <w:r>
+        <w:t>Export-ali</w:t>
+      </w:r>
+      <w:r>
+        <w:t>a</w:t>
+      </w:r>
+      <w:r>
+        <w:t>s =&gt; exporte tous les alias</w:t>
+      </w:r>
+    </w:p>
+    <w:p>
+      <w:pPr>
+        <w:ind w:firstLine="709"/>
+        <w:rPr>
+          <w:lang w:val="en-US"/>
+        </w:rPr>
+      </w:pPr>
+      <w:r>
+        <w:rPr>
+          <w:lang w:val="en-US"/>
+        </w:rPr>
+        <w:t>Export-alias ed -as script =&gt;</w:t>
+      </w:r>
+      <w:r>
+        <w:rPr>
+          <w:lang w:val="en-US"/>
+        </w:rPr>
+        <w:t xml:space="preserve"> </w:t>
+      </w:r>
+      <w:proofErr w:type="spellStart"/>
+      <w:r>
+        <w:rPr>
+          <w:lang w:val="en-US"/>
+        </w:rPr>
+        <w:t>exporte</w:t>
+      </w:r>
+      <w:proofErr w:type="spellEnd"/>
+      <w:r>
+        <w:rPr>
+          <w:lang w:val="en-US"/>
+        </w:rPr>
+        <w:t xml:space="preserve"> </w:t>
+      </w:r>
+      <w:proofErr w:type="spellStart"/>
+      <w:r>
+        <w:rPr>
+          <w:lang w:val="en-US"/>
+        </w:rPr>
+        <w:t>l’alias</w:t>
+      </w:r>
+      <w:proofErr w:type="spellEnd"/>
+      <w:r>
+        <w:rPr>
+          <w:lang w:val="en-US"/>
+        </w:rPr>
+        <w:t xml:space="preserve"> ‘ed’</w:t>
+      </w:r>
+    </w:p>
+    <w:p>
+      <w:pPr>
+        <w:rPr>
+          <w:lang w:val="en-US"/>
+        </w:rPr>
+      </w:pPr>
+    </w:p>
+    <w:p>
+      <w:r>
+        <w:t>Pipeline =&gt; | =&gt; permet de chaîner plusie</w:t>
+      </w:r>
+      <w:r>
+        <w:t>urs action l’une après l’autre…</w:t>
+      </w:r>
+    </w:p>
+    <w:p/>
+    <w:p>
+      <w:proofErr w:type="spellStart"/>
+      <w:r>
+        <w:t>Gci</w:t>
+      </w:r>
+      <w:proofErr w:type="spellEnd"/>
+      <w:r>
+        <w:t xml:space="preserve"> | sort-</w:t>
+      </w:r>
+      <w:proofErr w:type="spellStart"/>
+      <w:r>
+        <w:t>object</w:t>
+      </w:r>
+      <w:proofErr w:type="spellEnd"/>
+      <w:r>
+        <w:t xml:space="preserve"> </w:t>
+      </w:r>
+      <w:proofErr w:type="spellStart"/>
+      <w:r>
+        <w:t>length</w:t>
+      </w:r>
+      <w:proofErr w:type="spellEnd"/>
+      <w:r>
+        <w:t xml:space="preserve"> =&gt; récupère les éléments ‘enfants’ et les affiche trié selon leur longueur</w:t>
+      </w:r>
+    </w:p>
+    <w:p/>
+    <w:p>
+      <w:proofErr w:type="spellStart"/>
+      <w:r>
+        <w:t>Gci</w:t>
+      </w:r>
+      <w:proofErr w:type="spellEnd"/>
+      <w:r>
+        <w:t xml:space="preserve"> | </w:t>
+      </w:r>
+      <w:proofErr w:type="spellStart"/>
+      <w:r>
+        <w:t>get-member</w:t>
+      </w:r>
+      <w:proofErr w:type="spellEnd"/>
+      <w:r>
+        <w:t xml:space="preserve"> =&gt; donne toutes les propriétés existantes de </w:t>
+      </w:r>
+      <w:proofErr w:type="spellStart"/>
+      <w:r>
+        <w:t>gci</w:t>
+      </w:r>
+      <w:proofErr w:type="spellEnd"/>
+    </w:p>
+    <w:p/>
+    <w:p>
+      <w:proofErr w:type="spellStart"/>
+      <w:r>
+        <w:t>Get</w:t>
+      </w:r>
+      <w:proofErr w:type="spellEnd"/>
+      <w:r>
+        <w:t>-service | sort-</w:t>
+      </w:r>
+      <w:proofErr w:type="spellStart"/>
+      <w:r>
+        <w:t>object</w:t>
+      </w:r>
+      <w:proofErr w:type="spellEnd"/>
+      <w:r>
+        <w:t xml:space="preserve"> </w:t>
+      </w:r>
+      <w:proofErr w:type="spellStart"/>
+      <w:r>
+        <w:t>status</w:t>
+      </w:r>
+      <w:proofErr w:type="spellEnd"/>
+      <w:r>
+        <w:t xml:space="preserve"> =&gt; trie les services selon </w:t>
+      </w:r>
+      <w:r>
+        <w:t>leur statuts</w:t>
+      </w:r>
+    </w:p>
+    <w:p/>
+    <w:p>
+      <w:proofErr w:type="spellStart"/>
+      <w:r>
+        <w:t>Gci</w:t>
+      </w:r>
+      <w:proofErr w:type="spellEnd"/>
+      <w:r>
+        <w:t xml:space="preserve"> -</w:t>
+      </w:r>
+      <w:proofErr w:type="spellStart"/>
+      <w:r>
+        <w:t>recurse</w:t>
+      </w:r>
+      <w:proofErr w:type="spellEnd"/>
+      <w:r>
+        <w:t xml:space="preserve"> -</w:t>
+      </w:r>
+      <w:proofErr w:type="spellStart"/>
+      <w:r>
+        <w:t>path</w:t>
+      </w:r>
+      <w:proofErr w:type="spellEnd"/>
+      <w:r>
+        <w:t xml:space="preserve"> c:\ -system -</w:t>
+      </w:r>
+      <w:proofErr w:type="spellStart"/>
+      <w:r>
+        <w:t>erroraction</w:t>
+      </w:r>
+      <w:proofErr w:type="spellEnd"/>
+      <w:r>
+        <w:t xml:space="preserve"> </w:t>
+      </w:r>
+      <w:proofErr w:type="spellStart"/>
+      <w:r>
+        <w:t>silentlycontinue</w:t>
+      </w:r>
+      <w:proofErr w:type="spellEnd"/>
+      <w:r>
+        <w:t xml:space="preserve"> | </w:t>
+      </w:r>
+      <w:proofErr w:type="spellStart"/>
+      <w:r>
+        <w:t>measure-object</w:t>
+      </w:r>
+      <w:proofErr w:type="spellEnd"/>
+    </w:p>
+    <w:p>
+      <w:pPr>
+        <w:ind w:left="993"/>
+      </w:pPr>
+      <w:r>
+        <w:t>=&gt; compte le nombre de fichier syst</w:t>
+      </w:r>
+      <w:r>
+        <w:t>ème sur tout le disque c</w:t>
+      </w:r>
+    </w:p>
+    <w:p/>
+    <w:p>
+      <w:proofErr w:type="spellStart"/>
+      <w:r>
+        <w:t>Gcm</w:t>
+      </w:r>
+      <w:proofErr w:type="spellEnd"/>
+      <w:r>
+        <w:t xml:space="preserve"> | sort-</w:t>
+      </w:r>
+      <w:proofErr w:type="spellStart"/>
+      <w:r>
+        <w:t>object</w:t>
+      </w:r>
+      <w:proofErr w:type="spellEnd"/>
+      <w:r>
+        <w:t xml:space="preserve"> </w:t>
+      </w:r>
+      <w:proofErr w:type="spellStart"/>
+      <w:r>
+        <w:t>commandtype</w:t>
+      </w:r>
+      <w:proofErr w:type="spellEnd"/>
+      <w:r>
+        <w:t xml:space="preserve"> -</w:t>
+      </w:r>
+      <w:proofErr w:type="spellStart"/>
+      <w:r>
+        <w:t>descending</w:t>
+      </w:r>
+      <w:proofErr w:type="spellEnd"/>
+      <w:r>
+        <w:t xml:space="preserve"> | </w:t>
+      </w:r>
+      <w:proofErr w:type="spellStart"/>
+      <w:r>
+        <w:t>formtable</w:t>
+      </w:r>
+      <w:proofErr w:type="spellEnd"/>
+      <w:r>
+        <w:t xml:space="preserve"> -</w:t>
+      </w:r>
+      <w:proofErr w:type="spellStart"/>
+      <w:r>
+        <w:t>autosize</w:t>
+      </w:r>
+      <w:proofErr w:type="spellEnd"/>
+      <w:r>
+        <w:t xml:space="preserve"> </w:t>
+      </w:r>
+      <w:proofErr w:type="spellStart"/>
+      <w:r>
+        <w:t>convertto</w:t>
+      </w:r>
+      <w:proofErr w:type="spellEnd"/>
+      <w:r>
+        <w:t>-html | ou-file -</w:t>
+      </w:r>
+      <w:proofErr w:type="spellStart"/>
+      <w:r>
+        <w:t>filepath</w:t>
+      </w:r>
+      <w:proofErr w:type="spellEnd"/>
+      <w:r>
+        <w:t xml:space="preserve"> c:\...\desktop\command.html -</w:t>
+      </w:r>
+      <w:proofErr w:type="spellStart"/>
+      <w:r>
+        <w:t>encoding</w:t>
+      </w:r>
+      <w:proofErr w:type="spellEnd"/>
+      <w:r>
+        <w:t xml:space="preserve"> utf8</w:t>
+      </w:r>
+    </w:p>
+    <w:p>
+      <w:pPr>
+        <w:ind w:left="993"/>
+      </w:pPr>
+      <w:r>
+        <w:t xml:space="preserve">=&gt; crée un fichier html sur le bureau qui contient toutes les commandes existantes en </w:t>
+      </w:r>
+      <w:proofErr w:type="spellStart"/>
+      <w:r>
+        <w:t>powershell</w:t>
+      </w:r>
+      <w:proofErr w:type="spellEnd"/>
+    </w:p>
+    <w:p/>
+    <w:p>
+      <w:proofErr w:type="spellStart"/>
+      <w:r>
+        <w:t>Gci</w:t>
+      </w:r>
+      <w:proofErr w:type="spellEnd"/>
+      <w:r>
+        <w:t xml:space="preserve"> -</w:t>
+      </w:r>
+      <w:proofErr w:type="spellStart"/>
+      <w:r>
+        <w:t>recurse</w:t>
+      </w:r>
+      <w:proofErr w:type="spellEnd"/>
+      <w:r>
+        <w:t xml:space="preserve"> -directory -system -</w:t>
+      </w:r>
+      <w:proofErr w:type="spellStart"/>
+      <w:r>
+        <w:t>path</w:t>
+      </w:r>
+      <w:proofErr w:type="spellEnd"/>
+      <w:r>
+        <w:t xml:space="preserve"> c:\ -</w:t>
+      </w:r>
+      <w:proofErr w:type="spellStart"/>
+      <w:r>
+        <w:t>erroraction</w:t>
+      </w:r>
+      <w:proofErr w:type="spellEnd"/>
+      <w:r>
+        <w:t xml:space="preserve"> </w:t>
+      </w:r>
+      <w:proofErr w:type="spellStart"/>
+      <w:r>
+        <w:t>silentlycontinue</w:t>
+      </w:r>
+      <w:proofErr w:type="spellEnd"/>
+      <w:r>
+        <w:t xml:space="preserve"> | </w:t>
+      </w:r>
+      <w:proofErr w:type="spellStart"/>
+      <w:r>
+        <w:t>where</w:t>
+      </w:r>
+      <w:proofErr w:type="spellEnd"/>
+      <w:r>
+        <w:t xml:space="preserve"> </w:t>
+      </w:r>
+      <w:proofErr w:type="spellStart"/>
+      <w:r>
+        <w:t>length</w:t>
+      </w:r>
+      <w:proofErr w:type="spellEnd"/>
+      <w:r>
+        <w:t xml:space="preserve"> -gt 200KB | sort </w:t>
+      </w:r>
+      <w:proofErr w:type="spellStart"/>
+      <w:r>
+        <w:t>length</w:t>
+      </w:r>
+      <w:proofErr w:type="spellEnd"/>
+      <w:r>
+        <w:t xml:space="preserve"> -</w:t>
+      </w:r>
+      <w:proofErr w:type="spellStart"/>
+      <w:r>
+        <w:t>desc</w:t>
+      </w:r>
+      <w:proofErr w:type="spellEnd"/>
+    </w:p>
+    <w:p>
+      <w:pPr>
+        <w:ind w:left="993"/>
+      </w:pPr>
+      <w:r>
+        <w:t xml:space="preserve">=&gt; affiche tous les dossiers </w:t>
+      </w:r>
+      <w:proofErr w:type="spellStart"/>
+      <w:r>
+        <w:t>systeme</w:t>
+      </w:r>
+      <w:proofErr w:type="spellEnd"/>
+      <w:r>
+        <w:t xml:space="preserve"> de c</w:t>
+      </w:r>
+      <w:r>
+        <w:t xml:space="preserve"> : dont leur </w:t>
+      </w:r>
+      <w:proofErr w:type="spellStart"/>
+      <w:r>
+        <w:t>longeur</w:t>
+      </w:r>
+      <w:proofErr w:type="spellEnd"/>
+      <w:r>
+        <w:t xml:space="preserve"> (</w:t>
+      </w:r>
+      <w:proofErr w:type="spellStart"/>
+      <w:r>
+        <w:t>poid</w:t>
+      </w:r>
+      <w:proofErr w:type="spellEnd"/>
+      <w:r>
+        <w:t xml:space="preserve">) est plus grand que 200kb et les trie selon leurs </w:t>
+      </w:r>
+      <w:proofErr w:type="spellStart"/>
+      <w:r>
+        <w:t>poid</w:t>
+      </w:r>
+      <w:proofErr w:type="spellEnd"/>
+      <w:r>
+        <w:t xml:space="preserve"> (du plus gd ou plus petit)</w:t>
+      </w:r>
+    </w:p>
+    <w:p/>
+    <w:p>
+      <w:proofErr w:type="spellStart"/>
+      <w:r>
+        <w:t>Get-process</w:t>
+      </w:r>
+      <w:proofErr w:type="spellEnd"/>
+      <w:r>
+        <w:t xml:space="preserve"> | </w:t>
+      </w:r>
+      <w:proofErr w:type="spellStart"/>
+      <w:r>
+        <w:t>where</w:t>
+      </w:r>
+      <w:proofErr w:type="spellEnd"/>
+      <w:r>
+        <w:t xml:space="preserve"> </w:t>
+      </w:r>
+      <w:proofErr w:type="spellStart"/>
+      <w:r>
+        <w:t>cpu</w:t>
+      </w:r>
+      <w:proofErr w:type="spellEnd"/>
+      <w:r>
+        <w:t xml:space="preserve"> -gt 5 | out-host -paging</w:t>
+      </w:r>
+    </w:p>
+    <w:p>
+      <w:pPr>
+        <w:ind w:left="993"/>
+      </w:pPr>
+      <w:r>
+        <w:t xml:space="preserve">=&gt; donne tous les </w:t>
+      </w:r>
+      <w:proofErr w:type="spellStart"/>
+      <w:r>
+        <w:t>process</w:t>
+      </w:r>
+      <w:proofErr w:type="spellEnd"/>
+      <w:r>
+        <w:t xml:space="preserve"> qui on</w:t>
+      </w:r>
+      <w:r>
+        <w:t>t</w:t>
+      </w:r>
+      <w:r>
+        <w:t xml:space="preserve"> un temps</w:t>
+      </w:r>
+      <w:r>
+        <w:t xml:space="preserve"> </w:t>
+      </w:r>
+      <w:proofErr w:type="spellStart"/>
+      <w:r>
+        <w:t>cpu</w:t>
+      </w:r>
+      <w:proofErr w:type="spellEnd"/>
+      <w:r>
+        <w:t xml:space="preserve"> plus long que 5 sec</w:t>
+      </w:r>
+    </w:p>
+    <w:p/>
+    <w:p>
+      <w:proofErr w:type="spellStart"/>
+      <w:r>
+        <w:t>Gci</w:t>
+      </w:r>
+      <w:proofErr w:type="spellEnd"/>
+      <w:r>
+        <w:t xml:space="preserve"> -</w:t>
+      </w:r>
+      <w:proofErr w:type="spellStart"/>
+      <w:r>
+        <w:t>path</w:t>
+      </w:r>
+      <w:proofErr w:type="spellEnd"/>
+      <w:r>
+        <w:t xml:space="preserve"> c:\ -</w:t>
+      </w:r>
+      <w:proofErr w:type="spellStart"/>
+      <w:r>
+        <w:t>recurse</w:t>
+      </w:r>
+      <w:proofErr w:type="spellEnd"/>
+      <w:r>
+        <w:t xml:space="preserve"> -</w:t>
+      </w:r>
+      <w:proofErr w:type="spellStart"/>
+      <w:r>
+        <w:t>filter</w:t>
+      </w:r>
+      <w:proofErr w:type="spellEnd"/>
+      <w:r>
+        <w:t xml:space="preserve"> *.</w:t>
+      </w:r>
+      <w:proofErr w:type="spellStart"/>
+      <w:r>
+        <w:t>txt</w:t>
+      </w:r>
+      <w:proofErr w:type="spellEnd"/>
+      <w:r>
+        <w:t xml:space="preserve"> -</w:t>
+      </w:r>
+      <w:proofErr w:type="spellStart"/>
+      <w:r>
+        <w:t>erroraction</w:t>
+      </w:r>
+      <w:proofErr w:type="spellEnd"/>
+      <w:r>
+        <w:t xml:space="preserve"> </w:t>
+      </w:r>
+      <w:proofErr w:type="spellStart"/>
+      <w:r>
+        <w:t>silentlycontinue</w:t>
+      </w:r>
+      <w:proofErr w:type="spellEnd"/>
+      <w:r>
+        <w:t xml:space="preserve"> | </w:t>
+      </w:r>
+      <w:proofErr w:type="spellStart"/>
+      <w:r>
+        <w:t>copress</w:t>
+      </w:r>
+      <w:proofErr w:type="spellEnd"/>
+      <w:r>
+        <w:t>-archive -</w:t>
+      </w:r>
+      <w:proofErr w:type="spellStart"/>
+      <w:r>
+        <w:t>destinationpath</w:t>
+      </w:r>
+      <w:proofErr w:type="spellEnd"/>
+      <w:r>
+        <w:t xml:space="preserve"> c:\...\desktop\archive.zip -</w:t>
+      </w:r>
+      <w:proofErr w:type="spellStart"/>
+      <w:r>
+        <w:t>compressionlevel</w:t>
+      </w:r>
+      <w:proofErr w:type="spellEnd"/>
+      <w:r>
+        <w:t xml:space="preserve"> optimal</w:t>
+      </w:r>
+    </w:p>
+    <w:p>
+      <w:pPr>
+        <w:ind w:left="993"/>
+      </w:pPr>
+      <w:r>
+        <w:t xml:space="preserve">=&gt; récupère tous les fichiers </w:t>
+      </w:r>
+      <w:proofErr w:type="spellStart"/>
+      <w:r>
+        <w:t>txt</w:t>
+      </w:r>
+      <w:proofErr w:type="spellEnd"/>
+      <w:r>
+        <w:t xml:space="preserve"> du disque c et les compresse dans une archive .zip que l’on place sur le bureau</w:t>
+      </w:r>
+    </w:p>
+    <w:p/>
+    <w:p>
+      <w:pPr>
+        <w:rPr>
+          <w:lang w:val="en-US"/>
+        </w:rPr>
+      </w:pPr>
+      <w:r>
+        <w:rPr>
+          <w:lang w:val="en-US"/>
+        </w:rPr>
+        <w:t>Get-service | where status -eq r</w:t>
+      </w:r>
+      <w:r>
+        <w:rPr>
+          <w:lang w:val="en-US"/>
+        </w:rPr>
+        <w:t xml:space="preserve">unning | select </w:t>
+      </w:r>
+      <w:proofErr w:type="spellStart"/>
+      <w:r>
+        <w:rPr>
+          <w:lang w:val="en-US"/>
+        </w:rPr>
+        <w:t>displayname</w:t>
+      </w:r>
+      <w:proofErr w:type="spellEnd"/>
+      <w:r>
+        <w:rPr>
+          <w:lang w:val="en-US"/>
+        </w:rPr>
+        <w:t xml:space="preserve"> | foreach-object {write-host $</w:t>
+      </w:r>
+      <w:proofErr w:type="gramStart"/>
+      <w:r>
+        <w:rPr>
+          <w:lang w:val="en-US"/>
+        </w:rPr>
+        <w:t>_.</w:t>
+      </w:r>
+      <w:proofErr w:type="spellStart"/>
+      <w:r>
+        <w:rPr>
+          <w:lang w:val="en-US"/>
+        </w:rPr>
+        <w:t>displayname</w:t>
+      </w:r>
+      <w:proofErr w:type="spellEnd"/>
+      <w:proofErr w:type="gramEnd"/>
+      <w:r>
+        <w:rPr>
+          <w:lang w:val="en-US"/>
+        </w:rPr>
+        <w:t xml:space="preserve"> -</w:t>
+      </w:r>
+      <w:proofErr w:type="spellStart"/>
+      <w:r>
+        <w:rPr>
+          <w:lang w:val="en-US"/>
+        </w:rPr>
+        <w:t>foregroundcolor</w:t>
+      </w:r>
+      <w:proofErr w:type="spellEnd"/>
+      <w:r>
+        <w:rPr>
+          <w:lang w:val="en-US"/>
+        </w:rPr>
+        <w:t xml:space="preserve"> (get-random </w:t>
+      </w:r>
+      <w:proofErr w:type="spellStart"/>
+      <w:r>
+        <w:rPr>
+          <w:lang w:val="en-US"/>
+        </w:rPr>
+        <w:t>darkblue</w:t>
+      </w:r>
+      <w:proofErr w:type="spellEnd"/>
+      <w:r>
+        <w:rPr>
+          <w:lang w:val="en-US"/>
+        </w:rPr>
+        <w:t>, yellow, grey…)}</w:t>
+      </w:r>
+    </w:p>
+    <w:p>
+      <w:pPr>
+        <w:ind w:left="993"/>
+      </w:pPr>
+      <w:r>
+        <w:t>=&gt; affiche uniquement les noms des services qui sont</w:t>
+      </w:r>
+      <w:r>
+        <w:t xml:space="preserve"> </w:t>
+      </w:r>
+      <w:r>
+        <w:t xml:space="preserve">en cours d’utilisation </w:t>
+      </w:r>
+      <w:r>
+        <w:t xml:space="preserve">et les affiche chacun d’une couleur aléatoire </w:t>
+      </w:r>
+      <w:proofErr w:type="spellStart"/>
+      <w:r>
+        <w:t>parmis</w:t>
+      </w:r>
+      <w:proofErr w:type="spellEnd"/>
+      <w:r>
+        <w:t xml:space="preserve"> celles définies</w:t>
+      </w:r>
+    </w:p>
+    <w:p/>
+    <w:p/>
+    <w:p/>
+    <w:p/>
+    <w:p/>
+    <w:p/>
+    <w:p/>
+    <w:p/>
+    <w:p/>
+    <w:p/>
+    <w:p>
+      <w:r>
+        <w:lastRenderedPageBreak/>
+        <w:t>Les scripts POWERSHELL</w:t>
+      </w:r>
+      <w:r>
+        <w:tab/>
+      </w:r>
+      <w:r>
+        <w:tab/>
+        <w:t>fichier en ‘.ps1’</w:t>
+      </w:r>
+    </w:p>
+    <w:p/>
+    <w:p>
+      <w:r>
+        <w:t># permet un commentaire sur une ligne</w:t>
+      </w:r>
+    </w:p>
+    <w:p/>
+    <w:p>
+      <w:r>
+        <w:t>&lt;#</w:t>
+      </w:r>
+    </w:p>
+    <w:p>
+      <w:r>
+        <w:t>commentaire</w:t>
+      </w:r>
+    </w:p>
+    <w:p>
+      <w:r>
+        <w:t>sur</w:t>
+      </w:r>
+    </w:p>
+    <w:p>
+      <w:r>
+        <w:t>plusieurs</w:t>
+      </w:r>
+    </w:p>
+    <w:p>
+      <w:r>
+        <w:t>ligne</w:t>
+      </w:r>
+    </w:p>
+    <w:p>
+      <w:r>
+        <w:t>#&gt;</w:t>
+      </w:r>
+    </w:p>
+    <w:p/>
+    <w:p>
+      <w:r>
+        <w:t>$</w:t>
+      </w:r>
+      <w:proofErr w:type="spellStart"/>
+      <w:r>
+        <w:t>nomde</w:t>
+      </w:r>
+      <w:r>
+        <w:t>variable</w:t>
+      </w:r>
+      <w:proofErr w:type="spellEnd"/>
+      <w:r>
+        <w:t xml:space="preserve"> =&gt; création d’une variable (signe $ obligatoire devant le nom de la variable)</w:t>
+      </w:r>
+    </w:p>
+    <w:p>
+      <w:r>
+        <w:t>${</w:t>
+      </w:r>
+      <w:r>
+        <w:t>nom de variable avec espace} =&gt; signe {} obligatoire en cas d’utilisation de nom de variable avec espace</w:t>
+      </w:r>
+    </w:p>
+    <w:p/>
+    <w:p>
+      <w:r>
+        <w:t>$a = 32 =&gt; la variable à comme valeur 32</w:t>
+      </w:r>
+    </w:p>
+    <w:p>
+      <w:r>
+        <w:t>$</w:t>
+      </w:r>
+      <w:proofErr w:type="spellStart"/>
+      <w:r>
+        <w:t>a.gettype</w:t>
+      </w:r>
+      <w:proofErr w:type="spellEnd"/>
+      <w:r>
+        <w:t>() =&gt; récupère le type de la variable (ici int32)</w:t>
+      </w:r>
+    </w:p>
+    <w:p>
+      <w:proofErr w:type="spellStart"/>
+      <w:r>
+        <w:t>Clear</w:t>
+      </w:r>
+      <w:proofErr w:type="spellEnd"/>
+      <w:r>
+        <w:t>-variable a =&gt; vidange la variable sans la détruire ni en retirer le type</w:t>
+      </w:r>
+    </w:p>
+    <w:p>
+      <w:pPr>
+        <w:ind w:left="851" w:hanging="851"/>
+      </w:pPr>
+      <w:r>
+        <w:t xml:space="preserve">New-variable =&gt; permet de créer une nouvelle variable =&gt; attention une constante ne sait ni changer de valeur ni être détruite ! (au contraire d’une </w:t>
+      </w:r>
+      <w:proofErr w:type="spellStart"/>
+      <w:r>
+        <w:t>readonly</w:t>
+      </w:r>
+      <w:proofErr w:type="spellEnd"/>
+      <w:r>
+        <w:t xml:space="preserve"> =&gt; peut être modifiée avec -force ou détruite)</w:t>
+      </w:r>
       <w:bookmarkStart w:id="0" w:name="_GoBack"/>
       <w:bookmarkEnd w:id="0"/>
     </w:p>
@@ -1572,6 +2909,35 @@
     </w:sectPr>
   </w:body>
 </w:document>
+</file>
+
+<file path=word/numbering.xml><?xml version="1.0" encoding="utf-8"?>
+<w:numbering xmlns:wpc="http://schemas.microsoft.com/office/word/2010/wordprocessingCanvas" xmlns:cx="http://schemas.microsoft.com/office/drawing/2014/chartex" xmlns:cx1="http://schemas.microsoft.com/office/drawing/2015/9/8/chartex" xmlns:cx2="http://schemas.microsoft.com/office/drawing/2015/10/21/chartex" xmlns:cx3="http://schemas.microsoft.com/office/drawing/2016/5/9/chartex" xmlns:cx4="http://schemas.microsoft.com/office/drawing/2016/5/10/chartex" xmlns:cx5="http://schemas.microsoft.com/office/drawing/2016/5/11/chartex" xmlns:cx6="http://schemas.microsoft.com/office/drawing/2016/5/12/chartex" xmlns:cx7="http://schemas.microsoft.com/office/drawing/2016/5/13/chartex" xmlns:cx8="http://schemas.microsoft.com/office/drawing/2016/5/14/chartex" xmlns:mc="http://schemas.openxmlformats.org/markup-compatibility/2006" xmlns:aink="http://schemas.microsoft.com/office/drawing/2016/ink" xmlns:am3d="http://schemas.microsoft.com/office/drawing/2017/model3d" xmlns:o="urn:schemas-microsoft-com:office:office" xmlns:r="http://schemas.openxmlformats.org/officeDocument/2006/relationships" xmlns:m="http://schemas.openxmlformats.org/officeDocument/2006/math" xmlns:v="urn:schemas-microsoft-com:vml" xmlns:wp14="http://schemas.microsoft.com/office/word/2010/wordprocessingDrawing" xmlns:wp="http://schemas.openxmlformats.org/drawingml/2006/wordprocessingDrawing" xmlns:w10="urn:schemas-microsoft-com:office:word" xmlns:w="http://schemas.openxmlformats.org/wordprocessingml/2006/main" xmlns:w14="http://schemas.microsoft.com/office/word/2010/wordml" xmlns:w15="http://schemas.microsoft.com/office/word/2012/wordml" xmlns:w16cex="http://schemas.microsoft.com/office/word/2018/wordml/cex" xmlns:w16cid="http://schemas.microsoft.com/office/word/2016/wordml/cid" xmlns:w16="http://schemas.microsoft.com/office/word/2018/wordml" xmlns:w16se="http://schemas.microsoft.com/office/word/2015/wordml/symex" xmlns:wpg="http://schemas.microsoft.com/office/word/2010/wordprocessingGroup" xmlns:wpi="http://schemas.microsoft.com/office/word/2010/wordprocessingInk" xmlns:wne="http://schemas.microsoft.com/office/word/2006/wordml" xmlns:wps="http://schemas.microsoft.com/office/word/2010/wordprocessingShape" mc:Ignorable="w14 w15 w16se w16cid w16 w16cex wp14">
+  <w:abstractNum w:abstractNumId="0" w15:restartNumberingAfterBreak="0">
+    <w:nsid w:val="FFFFFF89"/>
+    <w:multiLevelType w:val="singleLevel"/>
+    <w:tmpl w:val="8E9A2B84"/>
+    <w:lvl w:ilvl="0">
+      <w:start w:val="1"/>
+      <w:numFmt w:val="bullet"/>
+      <w:pStyle w:val="Listepuces"/>
+      <w:lvlText w:val=""/>
+      <w:lvlJc w:val="left"/>
+      <w:pPr>
+        <w:tabs>
+          <w:tab w:val="num" w:pos="360"/>
+        </w:tabs>
+        <w:ind w:left="360" w:hanging="360"/>
+      </w:pPr>
+      <w:rPr>
+        <w:rFonts w:ascii="Symbol" w:hAnsi="Symbol" w:hint="default"/>
+      </w:rPr>
+    </w:lvl>
+  </w:abstractNum>
+  <w:num w:numId="1">
+    <w:abstractNumId w:val="0"/>
+  </w:num>
+</w:numbering>
 </file>
 
 <file path=word/styles.xml><?xml version="1.0" encoding="utf-8"?>
@@ -1996,6 +3362,19 @@
     <w:semiHidden/>
     <w:unhideWhenUsed/>
   </w:style>
+  <w:style w:type="paragraph" w:styleId="Listepuces">
+    <w:name w:val="List Bullet"/>
+    <w:basedOn w:val="Normal"/>
+    <w:uiPriority w:val="99"/>
+    <w:unhideWhenUsed/>
+    <w:rsid w:val="002F4B4A"/>
+    <w:pPr>
+      <w:numPr>
+        <w:numId w:val="1"/>
+      </w:numPr>
+      <w:contextualSpacing/>
+    </w:pPr>
+  </w:style>
 </w:styles>
 </file>
 

</xml_diff>

<commit_message>
Mise à jour avec le cours du 17/02
</commit_message>
<xml_diff>
--- a/lexique - OS - Powershell.docx
+++ b/lexique - OS - Powershell.docx
@@ -1792,10 +1792,7 @@
       </w:r>
       <w:proofErr w:type="spellEnd"/>
       <w:r>
-        <w:t xml:space="preserve"> </w:t>
-      </w:r>
-      <w:r>
-        <w:t xml:space="preserve">=&gt; donne la liste des </w:t>
+        <w:t xml:space="preserve"> =&gt; donne la liste des </w:t>
       </w:r>
       <w:proofErr w:type="spellStart"/>
       <w:r>
@@ -2098,74 +2095,186 @@
     <w:p>
       <w:pPr>
         <w:ind w:firstLine="709"/>
-        <w:rPr>
-          <w:lang w:val="en-US"/>
-        </w:rPr>
-      </w:pPr>
-      <w:r>
-        <w:rPr>
-          <w:lang w:val="en-US"/>
-        </w:rPr>
-        <w:t>Export-alias ed -as script =&gt;</w:t>
-      </w:r>
-      <w:r>
-        <w:rPr>
-          <w:lang w:val="en-US"/>
-        </w:rPr>
+      </w:pPr>
+      <w:r>
+        <w:t xml:space="preserve">Export-alias </w:t>
+      </w:r>
+      <w:proofErr w:type="spellStart"/>
+      <w:r>
+        <w:t>ed</w:t>
+      </w:r>
+      <w:proofErr w:type="spellEnd"/>
+      <w:r>
+        <w:t xml:space="preserve"> -as script =&gt; exporte l’alias ‘</w:t>
+      </w:r>
+      <w:proofErr w:type="spellStart"/>
+      <w:r>
+        <w:t>ed</w:t>
+      </w:r>
+      <w:proofErr w:type="spellEnd"/>
+      <w:r>
+        <w:t>’</w:t>
+      </w:r>
+    </w:p>
+    <w:p/>
+    <w:p>
+      <w:r>
+        <w:t>Pipeline =&gt; | =&gt; permet de chaîner plusie</w:t>
+      </w:r>
+      <w:r>
+        <w:t>urs action l’une après l’autre…</w:t>
+      </w:r>
+    </w:p>
+    <w:p/>
+    <w:p>
+      <w:proofErr w:type="spellStart"/>
+      <w:r>
+        <w:t>Gci</w:t>
+      </w:r>
+      <w:proofErr w:type="spellEnd"/>
+      <w:r>
+        <w:t xml:space="preserve"> | sort-</w:t>
+      </w:r>
+      <w:proofErr w:type="spellStart"/>
+      <w:r>
+        <w:t>object</w:t>
+      </w:r>
+      <w:proofErr w:type="spellEnd"/>
+      <w:r>
         <w:t xml:space="preserve"> </w:t>
       </w:r>
       <w:proofErr w:type="spellStart"/>
       <w:r>
-        <w:rPr>
-          <w:lang w:val="en-US"/>
-        </w:rPr>
-        <w:t>exporte</w:t>
-      </w:r>
-      <w:proofErr w:type="spellEnd"/>
-      <w:r>
-        <w:rPr>
-          <w:lang w:val="en-US"/>
-        </w:rPr>
+        <w:t>length</w:t>
+      </w:r>
+      <w:proofErr w:type="spellEnd"/>
+      <w:r>
+        <w:t xml:space="preserve"> =&gt; récupère les éléments ‘enfants’ et les affiche trié selon leur longueur</w:t>
+      </w:r>
+    </w:p>
+    <w:p/>
+    <w:p>
+      <w:proofErr w:type="spellStart"/>
+      <w:r>
+        <w:t>Gci</w:t>
+      </w:r>
+      <w:proofErr w:type="spellEnd"/>
+      <w:r>
+        <w:t xml:space="preserve"> | </w:t>
+      </w:r>
+      <w:proofErr w:type="spellStart"/>
+      <w:r>
+        <w:t>get-member</w:t>
+      </w:r>
+      <w:proofErr w:type="spellEnd"/>
+      <w:r>
+        <w:t xml:space="preserve"> =&gt; donne toutes les propriétés existantes de </w:t>
+      </w:r>
+      <w:proofErr w:type="spellStart"/>
+      <w:r>
+        <w:t>gci</w:t>
+      </w:r>
+      <w:proofErr w:type="spellEnd"/>
+    </w:p>
+    <w:p/>
+    <w:p>
+      <w:proofErr w:type="spellStart"/>
+      <w:r>
+        <w:t>Get</w:t>
+      </w:r>
+      <w:proofErr w:type="spellEnd"/>
+      <w:r>
+        <w:t>-service | sort-</w:t>
+      </w:r>
+      <w:proofErr w:type="spellStart"/>
+      <w:r>
+        <w:t>object</w:t>
+      </w:r>
+      <w:proofErr w:type="spellEnd"/>
+      <w:r>
         <w:t xml:space="preserve"> </w:t>
       </w:r>
       <w:proofErr w:type="spellStart"/>
       <w:r>
-        <w:rPr>
-          <w:lang w:val="en-US"/>
-        </w:rPr>
-        <w:t>l’alias</w:t>
-      </w:r>
-      <w:proofErr w:type="spellEnd"/>
-      <w:r>
-        <w:rPr>
-          <w:lang w:val="en-US"/>
-        </w:rPr>
-        <w:t xml:space="preserve"> ‘ed’</w:t>
-      </w:r>
-    </w:p>
-    <w:p>
-      <w:pPr>
-        <w:rPr>
-          <w:lang w:val="en-US"/>
-        </w:rPr>
-      </w:pPr>
-    </w:p>
-    <w:p>
-      <w:r>
-        <w:t>Pipeline =&gt; | =&gt; permet de chaîner plusie</w:t>
-      </w:r>
-      <w:r>
-        <w:t>urs action l’une après l’autre…</w:t>
+        <w:t>status</w:t>
+      </w:r>
+      <w:proofErr w:type="spellEnd"/>
+      <w:r>
+        <w:t xml:space="preserve"> =&gt; trie les services selon </w:t>
+      </w:r>
+      <w:r>
+        <w:t>leur statuts</w:t>
       </w:r>
     </w:p>
     <w:p/>
     <w:p>
-      <w:proofErr w:type="spellStart"/>
-      <w:r>
+      <w:pPr>
+        <w:rPr>
+          <w:lang w:val="en-US"/>
+        </w:rPr>
+      </w:pPr>
+      <w:proofErr w:type="spellStart"/>
+      <w:r>
+        <w:rPr>
+          <w:lang w:val="en-US"/>
+        </w:rPr>
         <w:t>Gci</w:t>
       </w:r>
       <w:proofErr w:type="spellEnd"/>
       <w:r>
+        <w:rPr>
+          <w:lang w:val="en-US"/>
+        </w:rPr>
+        <w:t xml:space="preserve"> -recurse -path c:\ -system -</w:t>
+      </w:r>
+      <w:proofErr w:type="spellStart"/>
+      <w:r>
+        <w:rPr>
+          <w:lang w:val="en-US"/>
+        </w:rPr>
+        <w:t>erroraction</w:t>
+      </w:r>
+      <w:proofErr w:type="spellEnd"/>
+      <w:r>
+        <w:rPr>
+          <w:lang w:val="en-US"/>
+        </w:rPr>
+        <w:t xml:space="preserve"> </w:t>
+      </w:r>
+      <w:proofErr w:type="spellStart"/>
+      <w:r>
+        <w:rPr>
+          <w:lang w:val="en-US"/>
+        </w:rPr>
+        <w:t>silentlycontinue</w:t>
+      </w:r>
+      <w:proofErr w:type="spellEnd"/>
+      <w:r>
+        <w:rPr>
+          <w:lang w:val="en-US"/>
+        </w:rPr>
+        <w:t xml:space="preserve"> | measure-object</w:t>
+      </w:r>
+    </w:p>
+    <w:p>
+      <w:pPr>
+        <w:ind w:left="993"/>
+      </w:pPr>
+      <w:r>
+        <w:t>=&gt; compte le nombre de fichier syst</w:t>
+      </w:r>
+      <w:r>
+        <w:t>ème sur tout le disque c</w:t>
+      </w:r>
+    </w:p>
+    <w:p/>
+    <w:p>
+      <w:proofErr w:type="spellStart"/>
+      <w:r>
+        <w:t>Gcm</w:t>
+      </w:r>
+      <w:proofErr w:type="spellEnd"/>
+      <w:r>
         <w:t xml:space="preserve"> | sort-</w:t>
       </w:r>
       <w:proofErr w:type="spellStart"/>
@@ -2178,354 +2287,221 @@
       </w:r>
       <w:proofErr w:type="spellStart"/>
       <w:r>
-        <w:t>length</w:t>
-      </w:r>
-      <w:proofErr w:type="spellEnd"/>
-      <w:r>
-        <w:t xml:space="preserve"> =&gt; récupère les éléments ‘enfants’ et les affiche trié selon leur longueur</w:t>
-      </w:r>
+        <w:t>commandtype</w:t>
+      </w:r>
+      <w:proofErr w:type="spellEnd"/>
+      <w:r>
+        <w:t xml:space="preserve"> -</w:t>
+      </w:r>
+      <w:proofErr w:type="spellStart"/>
+      <w:r>
+        <w:t>descending</w:t>
+      </w:r>
+      <w:proofErr w:type="spellEnd"/>
+      <w:r>
+        <w:t xml:space="preserve"> | </w:t>
+      </w:r>
+      <w:proofErr w:type="spellStart"/>
+      <w:r>
+        <w:t>formtable</w:t>
+      </w:r>
+      <w:proofErr w:type="spellEnd"/>
+      <w:r>
+        <w:t xml:space="preserve"> -</w:t>
+      </w:r>
+      <w:proofErr w:type="spellStart"/>
+      <w:r>
+        <w:t>autosize</w:t>
+      </w:r>
+      <w:proofErr w:type="spellEnd"/>
+      <w:r>
+        <w:t xml:space="preserve"> </w:t>
+      </w:r>
+      <w:proofErr w:type="spellStart"/>
+      <w:r>
+        <w:t>convertto</w:t>
+      </w:r>
+      <w:proofErr w:type="spellEnd"/>
+      <w:r>
+        <w:t>-html | ou-file -</w:t>
+      </w:r>
+      <w:proofErr w:type="spellStart"/>
+      <w:r>
+        <w:t>filepath</w:t>
+      </w:r>
+      <w:proofErr w:type="spellEnd"/>
+      <w:r>
+        <w:t xml:space="preserve"> c:\...\desktop\command.html -</w:t>
+      </w:r>
+      <w:proofErr w:type="spellStart"/>
+      <w:r>
+        <w:t>encoding</w:t>
+      </w:r>
+      <w:proofErr w:type="spellEnd"/>
+      <w:r>
+        <w:t xml:space="preserve"> utf8</w:t>
+      </w:r>
+    </w:p>
+    <w:p>
+      <w:pPr>
+        <w:ind w:left="993"/>
+      </w:pPr>
+      <w:r>
+        <w:t xml:space="preserve">=&gt; crée un fichier html sur le bureau qui contient toutes les commandes existantes en </w:t>
+      </w:r>
+      <w:proofErr w:type="spellStart"/>
+      <w:r>
+        <w:t>powershell</w:t>
+      </w:r>
+      <w:proofErr w:type="spellEnd"/>
     </w:p>
     <w:p/>
     <w:p>
-      <w:proofErr w:type="spellStart"/>
-      <w:r>
+      <w:pPr>
+        <w:rPr>
+          <w:lang w:val="en-US"/>
+        </w:rPr>
+      </w:pPr>
+      <w:proofErr w:type="spellStart"/>
+      <w:r>
+        <w:rPr>
+          <w:lang w:val="en-US"/>
+        </w:rPr>
         <w:t>Gci</w:t>
       </w:r>
       <w:proofErr w:type="spellEnd"/>
       <w:r>
-        <w:t xml:space="preserve"> | </w:t>
-      </w:r>
-      <w:proofErr w:type="spellStart"/>
-      <w:r>
-        <w:t>get-member</w:t>
-      </w:r>
-      <w:proofErr w:type="spellEnd"/>
-      <w:r>
-        <w:t xml:space="preserve"> =&gt; donne toutes les propriétés existantes de </w:t>
-      </w:r>
-      <w:proofErr w:type="spellStart"/>
-      <w:r>
-        <w:t>gci</w:t>
-      </w:r>
-      <w:proofErr w:type="spellEnd"/>
+        <w:rPr>
+          <w:lang w:val="en-US"/>
+        </w:rPr>
+        <w:t xml:space="preserve"> -recurse -directory -system -path c:\ -</w:t>
+      </w:r>
+      <w:proofErr w:type="spellStart"/>
+      <w:r>
+        <w:rPr>
+          <w:lang w:val="en-US"/>
+        </w:rPr>
+        <w:t>erroraction</w:t>
+      </w:r>
+      <w:proofErr w:type="spellEnd"/>
+      <w:r>
+        <w:rPr>
+          <w:lang w:val="en-US"/>
+        </w:rPr>
+        <w:t xml:space="preserve"> </w:t>
+      </w:r>
+      <w:proofErr w:type="spellStart"/>
+      <w:r>
+        <w:rPr>
+          <w:lang w:val="en-US"/>
+        </w:rPr>
+        <w:t>silentlycontinue</w:t>
+      </w:r>
+      <w:proofErr w:type="spellEnd"/>
+      <w:r>
+        <w:rPr>
+          <w:lang w:val="en-US"/>
+        </w:rPr>
+        <w:t xml:space="preserve"> | where length -</w:t>
+      </w:r>
+      <w:proofErr w:type="spellStart"/>
+      <w:r>
+        <w:rPr>
+          <w:lang w:val="en-US"/>
+        </w:rPr>
+        <w:t>gt</w:t>
+      </w:r>
+      <w:proofErr w:type="spellEnd"/>
+      <w:r>
+        <w:rPr>
+          <w:lang w:val="en-US"/>
+        </w:rPr>
+        <w:t xml:space="preserve"> 200KB | sort length -desc</w:t>
+      </w:r>
+    </w:p>
+    <w:p>
+      <w:pPr>
+        <w:ind w:left="993"/>
+      </w:pPr>
+      <w:r>
+        <w:t xml:space="preserve">=&gt; affiche tous les dossiers </w:t>
+      </w:r>
+      <w:proofErr w:type="spellStart"/>
+      <w:r>
+        <w:t>systeme</w:t>
+      </w:r>
+      <w:proofErr w:type="spellEnd"/>
+      <w:r>
+        <w:t xml:space="preserve"> de c</w:t>
+      </w:r>
+      <w:r>
+        <w:t xml:space="preserve"> : dont leur </w:t>
+      </w:r>
+      <w:proofErr w:type="spellStart"/>
+      <w:r>
+        <w:t>longeur</w:t>
+      </w:r>
+      <w:proofErr w:type="spellEnd"/>
+      <w:r>
+        <w:t xml:space="preserve"> (</w:t>
+      </w:r>
+      <w:proofErr w:type="spellStart"/>
+      <w:r>
+        <w:t>poid</w:t>
+      </w:r>
+      <w:proofErr w:type="spellEnd"/>
+      <w:r>
+        <w:t xml:space="preserve">) est plus grand que 200kb et les trie selon leurs </w:t>
+      </w:r>
+      <w:proofErr w:type="spellStart"/>
+      <w:r>
+        <w:t>poid</w:t>
+      </w:r>
+      <w:proofErr w:type="spellEnd"/>
+      <w:r>
+        <w:t xml:space="preserve"> (du plus gd ou plus petit)</w:t>
+      </w:r>
     </w:p>
     <w:p/>
     <w:p>
-      <w:proofErr w:type="spellStart"/>
-      <w:r>
-        <w:t>Get</w:t>
-      </w:r>
-      <w:proofErr w:type="spellEnd"/>
-      <w:r>
-        <w:t>-service | sort-</w:t>
-      </w:r>
-      <w:proofErr w:type="spellStart"/>
-      <w:r>
-        <w:t>object</w:t>
-      </w:r>
-      <w:proofErr w:type="spellEnd"/>
-      <w:r>
-        <w:t xml:space="preserve"> </w:t>
-      </w:r>
-      <w:proofErr w:type="spellStart"/>
-      <w:r>
-        <w:t>status</w:t>
-      </w:r>
-      <w:proofErr w:type="spellEnd"/>
-      <w:r>
-        <w:t xml:space="preserve"> =&gt; trie les services selon </w:t>
-      </w:r>
-      <w:r>
-        <w:t>leur statuts</w:t>
-      </w:r>
-    </w:p>
-    <w:p/>
-    <w:p>
-      <w:proofErr w:type="spellStart"/>
-      <w:r>
-        <w:t>Gci</w:t>
-      </w:r>
-      <w:proofErr w:type="spellEnd"/>
-      <w:r>
+      <w:pPr>
+        <w:rPr>
+          <w:lang w:val="en-US"/>
+        </w:rPr>
+      </w:pPr>
+      <w:r>
+        <w:rPr>
+          <w:lang w:val="en-US"/>
+        </w:rPr>
+        <w:t xml:space="preserve">Get-process | where </w:t>
+      </w:r>
+      <w:proofErr w:type="spellStart"/>
+      <w:r>
+        <w:rPr>
+          <w:lang w:val="en-US"/>
+        </w:rPr>
+        <w:t>cpu</w:t>
+      </w:r>
+      <w:proofErr w:type="spellEnd"/>
+      <w:r>
+        <w:rPr>
+          <w:lang w:val="en-US"/>
+        </w:rPr>
         <w:t xml:space="preserve"> -</w:t>
       </w:r>
       <w:proofErr w:type="spellStart"/>
       <w:r>
-        <w:t>recurse</w:t>
-      </w:r>
-      <w:proofErr w:type="spellEnd"/>
-      <w:r>
-        <w:t xml:space="preserve"> -</w:t>
-      </w:r>
-      <w:proofErr w:type="spellStart"/>
-      <w:r>
-        <w:t>path</w:t>
-      </w:r>
-      <w:proofErr w:type="spellEnd"/>
-      <w:r>
-        <w:t xml:space="preserve"> c:\ -system -</w:t>
-      </w:r>
-      <w:proofErr w:type="spellStart"/>
-      <w:r>
-        <w:t>erroraction</w:t>
-      </w:r>
-      <w:proofErr w:type="spellEnd"/>
-      <w:r>
-        <w:t xml:space="preserve"> </w:t>
-      </w:r>
-      <w:proofErr w:type="spellStart"/>
-      <w:r>
-        <w:t>silentlycontinue</w:t>
-      </w:r>
-      <w:proofErr w:type="spellEnd"/>
-      <w:r>
-        <w:t xml:space="preserve"> | </w:t>
-      </w:r>
-      <w:proofErr w:type="spellStart"/>
-      <w:r>
-        <w:t>measure-object</w:t>
-      </w:r>
-      <w:proofErr w:type="spellEnd"/>
-    </w:p>
-    <w:p>
-      <w:pPr>
-        <w:ind w:left="993"/>
-      </w:pPr>
-      <w:r>
-        <w:t>=&gt; compte le nombre de fichier syst</w:t>
-      </w:r>
-      <w:r>
-        <w:t>ème sur tout le disque c</w:t>
-      </w:r>
-    </w:p>
-    <w:p/>
-    <w:p>
-      <w:proofErr w:type="spellStart"/>
-      <w:r>
-        <w:t>Gcm</w:t>
-      </w:r>
-      <w:proofErr w:type="spellEnd"/>
-      <w:r>
-        <w:t xml:space="preserve"> | sort-</w:t>
-      </w:r>
-      <w:proofErr w:type="spellStart"/>
-      <w:r>
-        <w:t>object</w:t>
-      </w:r>
-      <w:proofErr w:type="spellEnd"/>
-      <w:r>
-        <w:t xml:space="preserve"> </w:t>
-      </w:r>
-      <w:proofErr w:type="spellStart"/>
-      <w:r>
-        <w:t>commandtype</w:t>
-      </w:r>
-      <w:proofErr w:type="spellEnd"/>
-      <w:r>
-        <w:t xml:space="preserve"> -</w:t>
-      </w:r>
-      <w:proofErr w:type="spellStart"/>
-      <w:r>
-        <w:t>descending</w:t>
-      </w:r>
-      <w:proofErr w:type="spellEnd"/>
-      <w:r>
-        <w:t xml:space="preserve"> | </w:t>
-      </w:r>
-      <w:proofErr w:type="spellStart"/>
-      <w:r>
-        <w:t>formtable</w:t>
-      </w:r>
-      <w:proofErr w:type="spellEnd"/>
-      <w:r>
-        <w:t xml:space="preserve"> -</w:t>
-      </w:r>
-      <w:proofErr w:type="spellStart"/>
-      <w:r>
-        <w:t>autosize</w:t>
-      </w:r>
-      <w:proofErr w:type="spellEnd"/>
-      <w:r>
-        <w:t xml:space="preserve"> </w:t>
-      </w:r>
-      <w:proofErr w:type="spellStart"/>
-      <w:r>
-        <w:t>convertto</w:t>
-      </w:r>
-      <w:proofErr w:type="spellEnd"/>
-      <w:r>
-        <w:t>-html | ou-file -</w:t>
-      </w:r>
-      <w:proofErr w:type="spellStart"/>
-      <w:r>
-        <w:t>filepath</w:t>
-      </w:r>
-      <w:proofErr w:type="spellEnd"/>
-      <w:r>
-        <w:t xml:space="preserve"> c:\...\desktop\command.html -</w:t>
-      </w:r>
-      <w:proofErr w:type="spellStart"/>
-      <w:r>
-        <w:t>encoding</w:t>
-      </w:r>
-      <w:proofErr w:type="spellEnd"/>
-      <w:r>
-        <w:t xml:space="preserve"> utf8</w:t>
-      </w:r>
-    </w:p>
-    <w:p>
-      <w:pPr>
-        <w:ind w:left="993"/>
-      </w:pPr>
-      <w:r>
-        <w:t xml:space="preserve">=&gt; crée un fichier html sur le bureau qui contient toutes les commandes existantes en </w:t>
-      </w:r>
-      <w:proofErr w:type="spellStart"/>
-      <w:r>
-        <w:t>powershell</w:t>
-      </w:r>
-      <w:proofErr w:type="spellEnd"/>
-    </w:p>
-    <w:p/>
-    <w:p>
-      <w:proofErr w:type="spellStart"/>
-      <w:r>
-        <w:t>Gci</w:t>
-      </w:r>
-      <w:proofErr w:type="spellEnd"/>
-      <w:r>
-        <w:t xml:space="preserve"> -</w:t>
-      </w:r>
-      <w:proofErr w:type="spellStart"/>
-      <w:r>
-        <w:t>recurse</w:t>
-      </w:r>
-      <w:proofErr w:type="spellEnd"/>
-      <w:r>
-        <w:t xml:space="preserve"> -directory -system -</w:t>
-      </w:r>
-      <w:proofErr w:type="spellStart"/>
-      <w:r>
-        <w:t>path</w:t>
-      </w:r>
-      <w:proofErr w:type="spellEnd"/>
-      <w:r>
-        <w:t xml:space="preserve"> c:\ -</w:t>
-      </w:r>
-      <w:proofErr w:type="spellStart"/>
-      <w:r>
-        <w:t>erroraction</w:t>
-      </w:r>
-      <w:proofErr w:type="spellEnd"/>
-      <w:r>
-        <w:t xml:space="preserve"> </w:t>
-      </w:r>
-      <w:proofErr w:type="spellStart"/>
-      <w:r>
-        <w:t>silentlycontinue</w:t>
-      </w:r>
-      <w:proofErr w:type="spellEnd"/>
-      <w:r>
-        <w:t xml:space="preserve"> | </w:t>
-      </w:r>
-      <w:proofErr w:type="spellStart"/>
-      <w:r>
-        <w:t>where</w:t>
-      </w:r>
-      <w:proofErr w:type="spellEnd"/>
-      <w:r>
-        <w:t xml:space="preserve"> </w:t>
-      </w:r>
-      <w:proofErr w:type="spellStart"/>
-      <w:r>
-        <w:t>length</w:t>
-      </w:r>
-      <w:proofErr w:type="spellEnd"/>
-      <w:r>
-        <w:t xml:space="preserve"> -gt 200KB | sort </w:t>
-      </w:r>
-      <w:proofErr w:type="spellStart"/>
-      <w:r>
-        <w:t>length</w:t>
-      </w:r>
-      <w:proofErr w:type="spellEnd"/>
-      <w:r>
-        <w:t xml:space="preserve"> -</w:t>
-      </w:r>
-      <w:proofErr w:type="spellStart"/>
-      <w:r>
-        <w:t>desc</w:t>
-      </w:r>
-      <w:proofErr w:type="spellEnd"/>
-    </w:p>
-    <w:p>
-      <w:pPr>
-        <w:ind w:left="993"/>
-      </w:pPr>
-      <w:r>
-        <w:t xml:space="preserve">=&gt; affiche tous les dossiers </w:t>
-      </w:r>
-      <w:proofErr w:type="spellStart"/>
-      <w:r>
-        <w:t>systeme</w:t>
-      </w:r>
-      <w:proofErr w:type="spellEnd"/>
-      <w:r>
-        <w:t xml:space="preserve"> de c</w:t>
-      </w:r>
-      <w:r>
-        <w:t xml:space="preserve"> : dont leur </w:t>
-      </w:r>
-      <w:proofErr w:type="spellStart"/>
-      <w:r>
-        <w:t>longeur</w:t>
-      </w:r>
-      <w:proofErr w:type="spellEnd"/>
-      <w:r>
-        <w:t xml:space="preserve"> (</w:t>
-      </w:r>
-      <w:proofErr w:type="spellStart"/>
-      <w:r>
-        <w:t>poid</w:t>
-      </w:r>
-      <w:proofErr w:type="spellEnd"/>
-      <w:r>
-        <w:t xml:space="preserve">) est plus grand que 200kb et les trie selon leurs </w:t>
-      </w:r>
-      <w:proofErr w:type="spellStart"/>
-      <w:r>
-        <w:t>poid</w:t>
-      </w:r>
-      <w:proofErr w:type="spellEnd"/>
-      <w:r>
-        <w:t xml:space="preserve"> (du plus gd ou plus petit)</w:t>
-      </w:r>
-    </w:p>
-    <w:p/>
-    <w:p>
-      <w:proofErr w:type="spellStart"/>
-      <w:r>
-        <w:t>Get-process</w:t>
-      </w:r>
-      <w:proofErr w:type="spellEnd"/>
-      <w:r>
-        <w:t xml:space="preserve"> | </w:t>
-      </w:r>
-      <w:proofErr w:type="spellStart"/>
-      <w:r>
-        <w:t>where</w:t>
-      </w:r>
-      <w:proofErr w:type="spellEnd"/>
-      <w:r>
-        <w:t xml:space="preserve"> </w:t>
-      </w:r>
-      <w:proofErr w:type="spellStart"/>
-      <w:r>
-        <w:t>cpu</w:t>
-      </w:r>
-      <w:proofErr w:type="spellEnd"/>
-      <w:r>
-        <w:t xml:space="preserve"> -gt 5 | out-host -paging</w:t>
+        <w:rPr>
+          <w:lang w:val="en-US"/>
+        </w:rPr>
+        <w:t>gt</w:t>
+      </w:r>
+      <w:proofErr w:type="spellEnd"/>
+      <w:r>
+        <w:rPr>
+          <w:lang w:val="en-US"/>
+        </w:rPr>
+        <w:t xml:space="preserve"> 5 | out-host -paging</w:t>
       </w:r>
     </w:p>
     <w:p>
@@ -2898,6 +2874,659 @@
       <w:r>
         <w:t xml:space="preserve"> =&gt; peut être modifiée avec -force ou détruite)</w:t>
       </w:r>
+    </w:p>
+    <w:p>
+      <w:pPr>
+        <w:ind w:left="851" w:hanging="851"/>
+      </w:pPr>
+    </w:p>
+    <w:p>
+      <w:pPr>
+        <w:ind w:left="851" w:hanging="851"/>
+      </w:pPr>
+      <w:r>
+        <w:t>Opérateurs de comparaisons et logiques</w:t>
+      </w:r>
+    </w:p>
+    <w:tbl>
+      <w:tblPr>
+        <w:tblStyle w:val="Grilledutableau"/>
+        <w:tblW w:w="0" w:type="auto"/>
+        <w:tblInd w:w="851" w:type="dxa"/>
+        <w:tblLook w:val="04A0" w:firstRow="1" w:lastRow="0" w:firstColumn="1" w:lastColumn="0" w:noHBand="0" w:noVBand="1"/>
+      </w:tblPr>
+      <w:tblGrid>
+        <w:gridCol w:w="5037"/>
+        <w:gridCol w:w="5017"/>
+      </w:tblGrid>
+      <w:tr>
+        <w:tc>
+          <w:tcPr>
+            <w:tcW w:w="5452" w:type="dxa"/>
+          </w:tcPr>
+          <w:p>
+            <w:r>
+              <w:t>Opérateurs</w:t>
+            </w:r>
+          </w:p>
+        </w:tc>
+        <w:tc>
+          <w:tcPr>
+            <w:tcW w:w="5453" w:type="dxa"/>
+          </w:tcPr>
+          <w:p>
+            <w:r>
+              <w:t>Description</w:t>
+            </w:r>
+          </w:p>
+        </w:tc>
+      </w:tr>
+      <w:tr>
+        <w:tc>
+          <w:tcPr>
+            <w:tcW w:w="5452" w:type="dxa"/>
+          </w:tcPr>
+          <w:p>
+            <w:r>
+              <w:t>-</w:t>
+            </w:r>
+            <w:proofErr w:type="spellStart"/>
+            <w:r>
+              <w:t>eq</w:t>
+            </w:r>
+            <w:proofErr w:type="spellEnd"/>
+            <w:r>
+              <w:t>, -</w:t>
+            </w:r>
+            <w:proofErr w:type="spellStart"/>
+            <w:r>
+              <w:t>ceq</w:t>
+            </w:r>
+            <w:proofErr w:type="spellEnd"/>
+            <w:r>
+              <w:t>, -</w:t>
+            </w:r>
+            <w:proofErr w:type="spellStart"/>
+            <w:r>
+              <w:t>ieq</w:t>
+            </w:r>
+            <w:proofErr w:type="spellEnd"/>
+          </w:p>
+        </w:tc>
+        <w:tc>
+          <w:tcPr>
+            <w:tcW w:w="5453" w:type="dxa"/>
+          </w:tcPr>
+          <w:p>
+            <w:r>
+              <w:t>Égalité</w:t>
+            </w:r>
+          </w:p>
+        </w:tc>
+      </w:tr>
+      <w:tr>
+        <w:tc>
+          <w:tcPr>
+            <w:tcW w:w="5452" w:type="dxa"/>
+          </w:tcPr>
+          <w:p>
+            <w:r>
+              <w:t>-ne, -</w:t>
+            </w:r>
+            <w:proofErr w:type="spellStart"/>
+            <w:r>
+              <w:t>cne</w:t>
+            </w:r>
+            <w:proofErr w:type="spellEnd"/>
+            <w:r>
+              <w:t>, -</w:t>
+            </w:r>
+            <w:proofErr w:type="spellStart"/>
+            <w:r>
+              <w:t>ine</w:t>
+            </w:r>
+            <w:proofErr w:type="spellEnd"/>
+          </w:p>
+        </w:tc>
+        <w:tc>
+          <w:tcPr>
+            <w:tcW w:w="5453" w:type="dxa"/>
+          </w:tcPr>
+          <w:p>
+            <w:r>
+              <w:t>Inégalité</w:t>
+            </w:r>
+          </w:p>
+        </w:tc>
+      </w:tr>
+      <w:tr>
+        <w:tc>
+          <w:tcPr>
+            <w:tcW w:w="5452" w:type="dxa"/>
+          </w:tcPr>
+          <w:p>
+            <w:r>
+              <w:t>-gt, -</w:t>
+            </w:r>
+            <w:proofErr w:type="spellStart"/>
+            <w:r>
+              <w:t>cgt</w:t>
+            </w:r>
+            <w:proofErr w:type="spellEnd"/>
+            <w:r>
+              <w:t>, -</w:t>
+            </w:r>
+            <w:proofErr w:type="spellStart"/>
+            <w:r>
+              <w:t>igt</w:t>
+            </w:r>
+            <w:proofErr w:type="spellEnd"/>
+          </w:p>
+        </w:tc>
+        <w:tc>
+          <w:tcPr>
+            <w:tcW w:w="5453" w:type="dxa"/>
+          </w:tcPr>
+          <w:p>
+            <w:r>
+              <w:t>Plus grand que</w:t>
+            </w:r>
+          </w:p>
+        </w:tc>
+      </w:tr>
+      <w:tr>
+        <w:tc>
+          <w:tcPr>
+            <w:tcW w:w="5452" w:type="dxa"/>
+          </w:tcPr>
+          <w:p>
+            <w:r>
+              <w:t>-</w:t>
+            </w:r>
+            <w:proofErr w:type="spellStart"/>
+            <w:r>
+              <w:t>ge</w:t>
+            </w:r>
+            <w:proofErr w:type="spellEnd"/>
+            <w:r>
+              <w:t>, -</w:t>
+            </w:r>
+            <w:proofErr w:type="spellStart"/>
+            <w:r>
+              <w:t>cge</w:t>
+            </w:r>
+            <w:proofErr w:type="spellEnd"/>
+            <w:r>
+              <w:t>, -</w:t>
+            </w:r>
+            <w:proofErr w:type="spellStart"/>
+            <w:r>
+              <w:t>ige</w:t>
+            </w:r>
+            <w:proofErr w:type="spellEnd"/>
+          </w:p>
+        </w:tc>
+        <w:tc>
+          <w:tcPr>
+            <w:tcW w:w="5453" w:type="dxa"/>
+          </w:tcPr>
+          <w:p>
+            <w:r>
+              <w:t>Plus grand ou égal</w:t>
+            </w:r>
+          </w:p>
+        </w:tc>
+      </w:tr>
+      <w:tr>
+        <w:tc>
+          <w:tcPr>
+            <w:tcW w:w="5452" w:type="dxa"/>
+          </w:tcPr>
+          <w:p>
+            <w:r>
+              <w:t>-</w:t>
+            </w:r>
+            <w:proofErr w:type="spellStart"/>
+            <w:r>
+              <w:t>lt</w:t>
+            </w:r>
+            <w:proofErr w:type="spellEnd"/>
+            <w:r>
+              <w:t>, -</w:t>
+            </w:r>
+            <w:proofErr w:type="spellStart"/>
+            <w:r>
+              <w:t>clt</w:t>
+            </w:r>
+            <w:proofErr w:type="spellEnd"/>
+            <w:r>
+              <w:t>, -</w:t>
+            </w:r>
+            <w:proofErr w:type="spellStart"/>
+            <w:r>
+              <w:t>ilt</w:t>
+            </w:r>
+            <w:proofErr w:type="spellEnd"/>
+          </w:p>
+        </w:tc>
+        <w:tc>
+          <w:tcPr>
+            <w:tcW w:w="5453" w:type="dxa"/>
+          </w:tcPr>
+          <w:p>
+            <w:r>
+              <w:t>Plus petit que</w:t>
+            </w:r>
+          </w:p>
+        </w:tc>
+      </w:tr>
+      <w:tr>
+        <w:tc>
+          <w:tcPr>
+            <w:tcW w:w="5452" w:type="dxa"/>
+          </w:tcPr>
+          <w:p>
+            <w:r>
+              <w:t>-le, -</w:t>
+            </w:r>
+            <w:proofErr w:type="spellStart"/>
+            <w:r>
+              <w:t>cle</w:t>
+            </w:r>
+            <w:proofErr w:type="spellEnd"/>
+            <w:r>
+              <w:t>, -ile</w:t>
+            </w:r>
+          </w:p>
+        </w:tc>
+        <w:tc>
+          <w:tcPr>
+            <w:tcW w:w="5453" w:type="dxa"/>
+          </w:tcPr>
+          <w:p>
+            <w:r>
+              <w:t>Plus petit ou égal</w:t>
+            </w:r>
+          </w:p>
+        </w:tc>
+      </w:tr>
+      <w:tr>
+        <w:tc>
+          <w:tcPr>
+            <w:tcW w:w="5452" w:type="dxa"/>
+          </w:tcPr>
+          <w:p>
+            <w:r>
+              <w:t>-</w:t>
+            </w:r>
+            <w:proofErr w:type="spellStart"/>
+            <w:r>
+              <w:t>contains</w:t>
+            </w:r>
+            <w:proofErr w:type="spellEnd"/>
+            <w:r>
+              <w:t>, -</w:t>
+            </w:r>
+            <w:proofErr w:type="spellStart"/>
+            <w:r>
+              <w:t>ccontains</w:t>
+            </w:r>
+            <w:proofErr w:type="spellEnd"/>
+            <w:r>
+              <w:t>, -</w:t>
+            </w:r>
+            <w:proofErr w:type="spellStart"/>
+            <w:r>
+              <w:t>icontains</w:t>
+            </w:r>
+            <w:proofErr w:type="spellEnd"/>
+          </w:p>
+        </w:tc>
+        <w:tc>
+          <w:tcPr>
+            <w:tcW w:w="5453" w:type="dxa"/>
+          </w:tcPr>
+          <w:p>
+            <w:r>
+              <w:t>Contient</w:t>
+            </w:r>
+          </w:p>
+        </w:tc>
+      </w:tr>
+      <w:tr>
+        <w:tc>
+          <w:tcPr>
+            <w:tcW w:w="5452" w:type="dxa"/>
+          </w:tcPr>
+          <w:p>
+            <w:r>
+              <w:t>-</w:t>
+            </w:r>
+            <w:proofErr w:type="spellStart"/>
+            <w:r>
+              <w:t>notcontains</w:t>
+            </w:r>
+            <w:proofErr w:type="spellEnd"/>
+            <w:r>
+              <w:t>, -</w:t>
+            </w:r>
+            <w:proofErr w:type="spellStart"/>
+            <w:r>
+              <w:t>cnotcontains</w:t>
+            </w:r>
+            <w:proofErr w:type="spellEnd"/>
+            <w:r>
+              <w:t>, -</w:t>
+            </w:r>
+            <w:proofErr w:type="spellStart"/>
+            <w:r>
+              <w:t>inotcontains</w:t>
+            </w:r>
+            <w:proofErr w:type="spellEnd"/>
+          </w:p>
+        </w:tc>
+        <w:tc>
+          <w:tcPr>
+            <w:tcW w:w="5453" w:type="dxa"/>
+          </w:tcPr>
+          <w:p>
+            <w:r>
+              <w:t>Ne contient pas</w:t>
+            </w:r>
+          </w:p>
+        </w:tc>
+      </w:tr>
+    </w:tbl>
+    <w:p>
+      <w:pPr>
+        <w:ind w:left="851" w:hanging="851"/>
+      </w:pPr>
+    </w:p>
+    <w:p>
+      <w:pPr>
+        <w:ind w:left="851" w:hanging="851"/>
+      </w:pPr>
+      <w:r>
+        <w:t>Entre 2 comparaisons =&gt;</w:t>
+      </w:r>
+    </w:p>
+    <w:p>
+      <w:pPr>
+        <w:ind w:left="851" w:hanging="851"/>
+      </w:pPr>
+      <w:r>
+        <w:tab/>
+        <w:t>-and</w:t>
+      </w:r>
+    </w:p>
+    <w:p>
+      <w:pPr>
+        <w:ind w:left="851" w:hanging="851"/>
+      </w:pPr>
+      <w:r>
+        <w:tab/>
+        <w:t>-or</w:t>
+      </w:r>
+    </w:p>
+    <w:p>
+      <w:pPr>
+        <w:ind w:left="851" w:hanging="851"/>
+      </w:pPr>
+      <w:r>
+        <w:tab/>
+        <w:t>-not</w:t>
+      </w:r>
+    </w:p>
+    <w:p>
+      <w:pPr>
+        <w:ind w:left="851" w:hanging="851"/>
+      </w:pPr>
+      <w:r>
+        <w:tab/>
+        <w:t>-</w:t>
+      </w:r>
+      <w:proofErr w:type="spellStart"/>
+      <w:r>
+        <w:t>xor</w:t>
+      </w:r>
+      <w:proofErr w:type="spellEnd"/>
+    </w:p>
+    <w:p>
+      <w:pPr>
+        <w:ind w:left="851" w:hanging="851"/>
+      </w:pPr>
+      <w:r>
+        <w:t xml:space="preserve">=&gt; attention de bien mettre entre parenthèse () chaque comparaison </w:t>
+      </w:r>
+    </w:p>
+    <w:p>
+      <w:pPr>
+        <w:ind w:left="851" w:hanging="143"/>
+        <w:rPr>
+          <w:lang w:val="en-US"/>
+        </w:rPr>
+      </w:pPr>
+      <w:r>
+        <w:rPr>
+          <w:lang w:val="en-US"/>
+        </w:rPr>
+        <w:t>(10 -eq 15) -and (1,2,3 -contains 1)</w:t>
+      </w:r>
+    </w:p>
+    <w:p>
+      <w:pPr>
+        <w:ind w:left="851" w:hanging="143"/>
+        <w:rPr>
+          <w:lang w:val="en-US"/>
+        </w:rPr>
+      </w:pPr>
+      <w:r>
+        <w:rPr>
+          <w:lang w:val="en-US"/>
+        </w:rPr>
+        <w:t>(False) -and (True) =&gt; False</w:t>
+      </w:r>
+    </w:p>
+    <w:p>
+      <w:pPr>
+        <w:ind w:left="851" w:hanging="851"/>
+        <w:rPr>
+          <w:lang w:val="en-US"/>
+        </w:rPr>
+      </w:pPr>
+      <w:r>
+        <w:rPr>
+          <w:lang w:val="en-US"/>
+        </w:rPr>
+        <w:t xml:space="preserve">2 </w:t>
+      </w:r>
+      <w:proofErr w:type="spellStart"/>
+      <w:r>
+        <w:rPr>
+          <w:lang w:val="en-US"/>
+        </w:rPr>
+        <w:t>possibilités</w:t>
+      </w:r>
+      <w:proofErr w:type="spellEnd"/>
+      <w:r>
+        <w:rPr>
+          <w:lang w:val="en-US"/>
+        </w:rPr>
+        <w:t xml:space="preserve"> </w:t>
+      </w:r>
+      <w:proofErr w:type="spellStart"/>
+      <w:proofErr w:type="gramStart"/>
+      <w:r>
+        <w:rPr>
+          <w:lang w:val="en-US"/>
+        </w:rPr>
+        <w:t>équivalentes</w:t>
+      </w:r>
+      <w:proofErr w:type="spellEnd"/>
+      <w:r>
+        <w:rPr>
+          <w:lang w:val="en-US"/>
+        </w:rPr>
+        <w:t xml:space="preserve"> :</w:t>
+      </w:r>
+      <w:proofErr w:type="gramEnd"/>
+    </w:p>
+    <w:p>
+      <w:pPr>
+        <w:ind w:left="851" w:hanging="851"/>
+        <w:rPr>
+          <w:lang w:val="en-US"/>
+        </w:rPr>
+      </w:pPr>
+      <w:r>
+        <w:rPr>
+          <w:lang w:val="en-US"/>
+        </w:rPr>
+        <w:tab/>
+        <w:t>$age -in [6,7]</w:t>
+      </w:r>
+    </w:p>
+    <w:p>
+      <w:pPr>
+        <w:ind w:left="851" w:hanging="851"/>
+        <w:rPr>
+          <w:lang w:val="en-US"/>
+        </w:rPr>
+      </w:pPr>
+      <w:r>
+        <w:rPr>
+          <w:lang w:val="en-US"/>
+        </w:rPr>
+        <w:tab/>
+        <w:t>[6,7] -contains $age</w:t>
+      </w:r>
+    </w:p>
+    <w:p>
+      <w:pPr>
+        <w:ind w:left="851" w:hanging="851"/>
+        <w:rPr>
+          <w:lang w:val="en-US"/>
+        </w:rPr>
+      </w:pPr>
+    </w:p>
+    <w:p>
+      <w:pPr>
+        <w:ind w:left="851" w:hanging="851"/>
+        <w:rPr>
+          <w:lang w:val="en-US"/>
+        </w:rPr>
+      </w:pPr>
+      <w:r>
+        <w:rPr>
+          <w:lang w:val="en-US"/>
+        </w:rPr>
+        <w:t xml:space="preserve">Structure </w:t>
+      </w:r>
+      <w:proofErr w:type="spellStart"/>
+      <w:proofErr w:type="gramStart"/>
+      <w:r>
+        <w:rPr>
+          <w:lang w:val="en-US"/>
+        </w:rPr>
+        <w:t>conditionnelle</w:t>
+      </w:r>
+      <w:proofErr w:type="spellEnd"/>
+      <w:r>
+        <w:rPr>
+          <w:lang w:val="en-US"/>
+        </w:rPr>
+        <w:t xml:space="preserve"> :</w:t>
+      </w:r>
+      <w:proofErr w:type="gramEnd"/>
+    </w:p>
+    <w:p>
+      <w:pPr>
+        <w:ind w:left="851" w:hanging="851"/>
+        <w:rPr>
+          <w:lang w:val="en-US"/>
+        </w:rPr>
+      </w:pPr>
+      <w:r>
+        <w:rPr>
+          <w:lang w:val="en-US"/>
+        </w:rPr>
+        <w:tab/>
+        <w:t>If</w:t>
+      </w:r>
+    </w:p>
+    <w:p>
+      <w:pPr>
+        <w:ind w:left="851" w:hanging="851"/>
+        <w:rPr>
+          <w:lang w:val="en-US"/>
+        </w:rPr>
+      </w:pPr>
+      <w:r>
+        <w:rPr>
+          <w:lang w:val="en-US"/>
+        </w:rPr>
+        <w:tab/>
+        <w:t xml:space="preserve">Elseif =&gt; correspond au </w:t>
+      </w:r>
+      <w:proofErr w:type="spellStart"/>
+      <w:r>
+        <w:rPr>
+          <w:lang w:val="en-US"/>
+        </w:rPr>
+        <w:t>elif</w:t>
+      </w:r>
+      <w:proofErr w:type="spellEnd"/>
+      <w:r>
+        <w:rPr>
+          <w:lang w:val="en-US"/>
+        </w:rPr>
+        <w:t xml:space="preserve"> </w:t>
+      </w:r>
+      <w:proofErr w:type="spellStart"/>
+      <w:r>
+        <w:rPr>
+          <w:lang w:val="en-US"/>
+        </w:rPr>
+        <w:t>en</w:t>
+      </w:r>
+      <w:proofErr w:type="spellEnd"/>
+      <w:r>
+        <w:rPr>
+          <w:lang w:val="en-US"/>
+        </w:rPr>
+        <w:t xml:space="preserve"> python</w:t>
+      </w:r>
+    </w:p>
+    <w:p>
+      <w:pPr>
+        <w:ind w:left="851" w:hanging="851"/>
+        <w:rPr>
+          <w:lang w:val="en-US"/>
+        </w:rPr>
+      </w:pPr>
+      <w:r>
+        <w:rPr>
+          <w:lang w:val="en-US"/>
+        </w:rPr>
+        <w:tab/>
+        <w:t>Else</w:t>
+      </w:r>
+    </w:p>
+    <w:p>
+      <w:pPr>
+        <w:ind w:left="851" w:hanging="851"/>
+        <w:rPr>
+          <w:lang w:val="en-US"/>
+        </w:rPr>
+      </w:pPr>
+    </w:p>
+    <w:p>
+      <w:pPr>
+        <w:ind w:left="851" w:hanging="851"/>
+        <w:rPr>
+          <w:lang w:val="en-US"/>
+        </w:rPr>
+      </w:pPr>
       <w:bookmarkStart w:id="0" w:name="_GoBack"/>
       <w:bookmarkEnd w:id="0"/>
     </w:p>
@@ -3375,6 +4004,22 @@
       <w:contextualSpacing/>
     </w:pPr>
   </w:style>
+  <w:style w:type="table" w:styleId="Grilledutableau">
+    <w:name w:val="Table Grid"/>
+    <w:basedOn w:val="TableauNormal"/>
+    <w:uiPriority w:val="39"/>
+    <w:rsid w:val="00317EF0"/>
+    <w:tblPr>
+      <w:tblBorders>
+        <w:top w:val="single" w:sz="4" w:space="0" w:color="auto"/>
+        <w:left w:val="single" w:sz="4" w:space="0" w:color="auto"/>
+        <w:bottom w:val="single" w:sz="4" w:space="0" w:color="auto"/>
+        <w:right w:val="single" w:sz="4" w:space="0" w:color="auto"/>
+        <w:insideH w:val="single" w:sz="4" w:space="0" w:color="auto"/>
+        <w:insideV w:val="single" w:sz="4" w:space="0" w:color="auto"/>
+      </w:tblBorders>
+    </w:tblPr>
+  </w:style>
 </w:styles>
 </file>
 

</xml_diff>

<commit_message>
Mise à jour du lexique OS avec le contenu du  dernier cours du 2/3/2020
</commit_message>
<xml_diff>
--- a/lexique - OS - Powershell.docx
+++ b/lexique - OS - Powershell.docx
@@ -956,12 +956,7 @@
       </w:r>
       <w:proofErr w:type="spellEnd"/>
       <w:r>
-        <w:t> c:\</w:t>
-      </w:r>
-      <w:bookmarkStart w:id="0" w:name="_GoBack"/>
-      <w:bookmarkEnd w:id="0"/>
-      <w:r>
-        <w:t>...</w:t>
+        <w:t> c:\...</w:t>
       </w:r>
     </w:p>
     <w:p>
@@ -3345,126 +3340,68 @@
     <w:p>
       <w:pPr>
         <w:ind w:left="851" w:hanging="851"/>
-        <w:rPr>
-          <w:lang w:val="en-US"/>
-        </w:rPr>
-      </w:pPr>
-      <w:r>
-        <w:rPr>
-          <w:lang w:val="en-US"/>
-        </w:rPr>
-        <w:t xml:space="preserve">2 </w:t>
-      </w:r>
-      <w:proofErr w:type="spellStart"/>
-      <w:r>
-        <w:rPr>
-          <w:lang w:val="en-US"/>
-        </w:rPr>
-        <w:t>possibilités</w:t>
-      </w:r>
-      <w:proofErr w:type="spellEnd"/>
-      <w:r>
-        <w:rPr>
-          <w:lang w:val="en-US"/>
-        </w:rPr>
-        <w:t xml:space="preserve"> </w:t>
-      </w:r>
-      <w:proofErr w:type="spellStart"/>
-      <w:proofErr w:type="gramStart"/>
-      <w:r>
-        <w:rPr>
-          <w:lang w:val="en-US"/>
-        </w:rPr>
-        <w:t>équivalentes</w:t>
-      </w:r>
-      <w:proofErr w:type="spellEnd"/>
-      <w:r>
-        <w:rPr>
-          <w:lang w:val="en-US"/>
-        </w:rPr>
-        <w:t xml:space="preserve"> :</w:t>
-      </w:r>
-      <w:proofErr w:type="gramEnd"/>
+      </w:pPr>
+      <w:r>
+        <w:t>2 possibilités équivalentes :</w:t>
+      </w:r>
     </w:p>
     <w:p>
       <w:pPr>
         <w:ind w:left="851" w:hanging="851"/>
-        <w:rPr>
-          <w:lang w:val="en-US"/>
-        </w:rPr>
-      </w:pPr>
-      <w:r>
-        <w:rPr>
-          <w:lang w:val="en-US"/>
-        </w:rPr>
+      </w:pPr>
+      <w:r>
         <w:tab/>
-        <w:t>$age -in [6,7]</w:t>
+        <w:t>$</w:t>
+      </w:r>
+      <w:proofErr w:type="spellStart"/>
+      <w:r>
+        <w:t>age</w:t>
+      </w:r>
+      <w:proofErr w:type="spellEnd"/>
+      <w:r>
+        <w:t xml:space="preserve"> -in [6,7]</w:t>
       </w:r>
     </w:p>
     <w:p>
       <w:pPr>
         <w:ind w:left="851" w:hanging="851"/>
-        <w:rPr>
-          <w:lang w:val="en-US"/>
-        </w:rPr>
-      </w:pPr>
-      <w:r>
-        <w:rPr>
-          <w:lang w:val="en-US"/>
-        </w:rPr>
+      </w:pPr>
+      <w:r>
         <w:tab/>
-        <w:t>[6,7] -contains $age</w:t>
-      </w:r>
+        <w:t>[6,7] -</w:t>
+      </w:r>
+      <w:proofErr w:type="spellStart"/>
+      <w:r>
+        <w:t>contains</w:t>
+      </w:r>
+      <w:proofErr w:type="spellEnd"/>
+      <w:r>
+        <w:t xml:space="preserve"> $</w:t>
+      </w:r>
+      <w:proofErr w:type="spellStart"/>
+      <w:r>
+        <w:t>age</w:t>
+      </w:r>
+      <w:proofErr w:type="spellEnd"/>
     </w:p>
     <w:p>
       <w:pPr>
         <w:ind w:left="851" w:hanging="851"/>
-        <w:rPr>
-          <w:lang w:val="en-US"/>
-        </w:rPr>
       </w:pPr>
     </w:p>
     <w:p>
       <w:pPr>
         <w:ind w:left="851" w:hanging="851"/>
-        <w:rPr>
-          <w:lang w:val="en-US"/>
-        </w:rPr>
-      </w:pPr>
-      <w:r>
-        <w:rPr>
-          <w:lang w:val="en-US"/>
-        </w:rPr>
-        <w:t xml:space="preserve">Structure </w:t>
-      </w:r>
-      <w:proofErr w:type="spellStart"/>
-      <w:proofErr w:type="gramStart"/>
-      <w:r>
-        <w:rPr>
-          <w:lang w:val="en-US"/>
-        </w:rPr>
-        <w:t>conditionnelle</w:t>
-      </w:r>
-      <w:proofErr w:type="spellEnd"/>
-      <w:r>
-        <w:rPr>
-          <w:lang w:val="en-US"/>
-        </w:rPr>
-        <w:t xml:space="preserve"> :</w:t>
-      </w:r>
-      <w:proofErr w:type="gramEnd"/>
+      </w:pPr>
+      <w:r>
+        <w:t>Structure conditionnelle :</w:t>
+      </w:r>
     </w:p>
     <w:p>
       <w:pPr>
         <w:ind w:left="851" w:hanging="851"/>
-        <w:rPr>
-          <w:lang w:val="en-US"/>
-        </w:rPr>
-      </w:pPr>
-      <w:r>
-        <w:rPr>
-          <w:lang w:val="en-US"/>
-        </w:rPr>
+      </w:pPr>
+      <w:r>
         <w:tab/>
         <w:t>If</w:t>
       </w:r>
@@ -3472,49 +3409,699 @@
     <w:p>
       <w:pPr>
         <w:ind w:left="851" w:hanging="851"/>
-        <w:rPr>
-          <w:lang w:val="en-US"/>
-        </w:rPr>
-      </w:pPr>
-      <w:r>
-        <w:rPr>
-          <w:lang w:val="en-US"/>
-        </w:rPr>
+      </w:pPr>
+      <w:r>
         <w:tab/>
-        <w:t xml:space="preserve">Elseif =&gt; correspond au </w:t>
-      </w:r>
-      <w:proofErr w:type="spellStart"/>
-      <w:r>
-        <w:rPr>
-          <w:lang w:val="en-US"/>
-        </w:rPr>
+      </w:r>
+      <w:proofErr w:type="spellStart"/>
+      <w:r>
+        <w:t>Elseif</w:t>
+      </w:r>
+      <w:proofErr w:type="spellEnd"/>
+      <w:r>
+        <w:t xml:space="preserve"> =&gt; correspond au </w:t>
+      </w:r>
+      <w:proofErr w:type="spellStart"/>
+      <w:r>
         <w:t>elif</w:t>
       </w:r>
       <w:proofErr w:type="spellEnd"/>
       <w:r>
-        <w:rPr>
-          <w:lang w:val="en-US"/>
-        </w:rPr>
+        <w:t xml:space="preserve"> en python</w:t>
+      </w:r>
+    </w:p>
+    <w:p>
+      <w:pPr>
+        <w:ind w:left="851" w:hanging="851"/>
+      </w:pPr>
+      <w:r>
+        <w:tab/>
+      </w:r>
+      <w:proofErr w:type="spellStart"/>
+      <w:r>
+        <w:t>Else</w:t>
+      </w:r>
+      <w:proofErr w:type="spellEnd"/>
+    </w:p>
+    <w:p>
+      <w:pPr>
+        <w:ind w:left="851" w:hanging="851"/>
+      </w:pPr>
+    </w:p>
+    <w:p>
+      <w:pPr>
+        <w:ind w:left="851" w:hanging="851"/>
+      </w:pPr>
+    </w:p>
+    <w:p>
+      <w:pPr>
+        <w:ind w:left="851" w:hanging="851"/>
+      </w:pPr>
+    </w:p>
+    <w:p>
+      <w:pPr>
+        <w:ind w:left="851" w:hanging="851"/>
+      </w:pPr>
+    </w:p>
+    <w:p>
+      <w:pPr>
+        <w:ind w:left="851" w:hanging="851"/>
+      </w:pPr>
+    </w:p>
+    <w:p>
+      <w:pPr>
+        <w:ind w:left="851" w:hanging="851"/>
+      </w:pPr>
+    </w:p>
+    <w:p>
+      <w:pPr>
+        <w:ind w:left="851" w:hanging="851"/>
+      </w:pPr>
+    </w:p>
+    <w:p>
+      <w:pPr>
+        <w:ind w:left="851" w:hanging="851"/>
+      </w:pPr>
+      <w:r>
+        <w:lastRenderedPageBreak/>
+        <w:t>Les boucles</w:t>
+      </w:r>
+    </w:p>
+    <w:p>
+      <w:pPr>
+        <w:ind w:left="851" w:hanging="851"/>
+      </w:pPr>
+      <w:proofErr w:type="spellStart"/>
+      <w:r>
+        <w:t>Foreach</w:t>
+      </w:r>
+      <w:proofErr w:type="spellEnd"/>
+      <w:r>
         <w:t xml:space="preserve"> </w:t>
       </w:r>
-      <w:proofErr w:type="spellStart"/>
-      <w:r>
-        <w:rPr>
-          <w:lang w:val="en-US"/>
-        </w:rPr>
-        <w:t>en</w:t>
-      </w:r>
-      <w:proofErr w:type="spellEnd"/>
-      <w:r>
-        <w:rPr>
-          <w:lang w:val="en-US"/>
-        </w:rPr>
-        <w:t xml:space="preserve"> python</w:t>
+      <w:r>
+        <w:sym w:font="Wingdings" w:char="F0E8"/>
+      </w:r>
+      <w:r>
+        <w:t xml:space="preserve"> boucle finie d’une collection</w:t>
       </w:r>
     </w:p>
     <w:p>
       <w:pPr>
         <w:ind w:left="851" w:hanging="851"/>
+      </w:pPr>
+      <w:r>
+        <w:t xml:space="preserve">2 méthodes d’utilisation </w:t>
+      </w:r>
+    </w:p>
+    <w:p>
+      <w:r>
+        <w:t xml:space="preserve">En ligne de commande </w:t>
+      </w:r>
+      <w:proofErr w:type="spellStart"/>
+      <w:r>
+        <w:t>powershell</w:t>
+      </w:r>
+      <w:proofErr w:type="spellEnd"/>
+      <w:r>
+        <w:t xml:space="preserve"> </w:t>
+      </w:r>
+      <w:r>
+        <w:sym w:font="Wingdings" w:char="F0E8"/>
+      </w:r>
+      <w:r>
+        <w:t xml:space="preserve"> </w:t>
+      </w:r>
+      <w:proofErr w:type="spellStart"/>
+      <w:r>
+        <w:t>foreach-object</w:t>
+      </w:r>
+      <w:proofErr w:type="spellEnd"/>
+      <w:r>
+        <w:t>{}</w:t>
+      </w:r>
+    </w:p>
+    <w:p>
+      <w:r>
+        <w:t xml:space="preserve">En utilisation dans un script </w:t>
+      </w:r>
+      <w:r>
+        <w:sym w:font="Wingdings" w:char="F0E8"/>
+      </w:r>
+      <w:r>
+        <w:t xml:space="preserve"> </w:t>
+      </w:r>
+      <w:proofErr w:type="spellStart"/>
+      <w:r>
+        <w:t>foreach</w:t>
+      </w:r>
+      <w:proofErr w:type="spellEnd"/>
+      <w:r>
+        <w:t>(){}</w:t>
+      </w:r>
+    </w:p>
+    <w:p>
+      <w:r>
+        <w:t>Exemple comparatif :</w:t>
+      </w:r>
+    </w:p>
+    <w:p>
+      <w:proofErr w:type="spellStart"/>
+      <w:r>
+        <w:t>gci</w:t>
+      </w:r>
+      <w:proofErr w:type="spellEnd"/>
+      <w:r>
+        <w:t xml:space="preserve"> c:\ | </w:t>
+      </w:r>
+      <w:proofErr w:type="spellStart"/>
+      <w:r>
+        <w:t>foreach-object</w:t>
+      </w:r>
+      <w:proofErr w:type="spellEnd"/>
+      <w:r>
+        <w:t xml:space="preserve"> {$_.</w:t>
+      </w:r>
+      <w:proofErr w:type="spellStart"/>
+      <w:r>
+        <w:t>name</w:t>
+      </w:r>
+      <w:proofErr w:type="spellEnd"/>
+      <w:r>
+        <w:t xml:space="preserve">} </w:t>
+      </w:r>
+      <w:r>
+        <w:rPr>
+          <w:lang w:val="en-US"/>
+        </w:rPr>
+        <w:sym w:font="Wingdings" w:char="F0E8"/>
+      </w:r>
+      <w:r>
+        <w:t xml:space="preserve"> ligne de commande </w:t>
+      </w:r>
+      <w:r>
+        <w:t xml:space="preserve">dans </w:t>
+      </w:r>
+      <w:proofErr w:type="spellStart"/>
+      <w:r>
+        <w:t>powershell</w:t>
+      </w:r>
+      <w:proofErr w:type="spellEnd"/>
+      <w:r>
+        <w:t xml:space="preserve"> avec des |</w:t>
+      </w:r>
+    </w:p>
+    <w:p>
+      <w:pPr>
+        <w:rPr>
+          <w:lang w:val="en-US"/>
+        </w:rPr>
+      </w:pPr>
+      <w:proofErr w:type="gramStart"/>
+      <w:r>
+        <w:rPr>
+          <w:lang w:val="en-US"/>
+        </w:rPr>
+        <w:t>foreach(</w:t>
+      </w:r>
+      <w:proofErr w:type="gramEnd"/>
+      <w:r>
+        <w:rPr>
+          <w:lang w:val="en-US"/>
+        </w:rPr>
+        <w:t xml:space="preserve">$element in </w:t>
+      </w:r>
+      <w:proofErr w:type="spellStart"/>
+      <w:r>
+        <w:rPr>
+          <w:lang w:val="en-US"/>
+        </w:rPr>
+        <w:t>gci</w:t>
+      </w:r>
+      <w:proofErr w:type="spellEnd"/>
+      <w:r>
+        <w:rPr>
+          <w:lang w:val="en-US"/>
+        </w:rPr>
+        <w:t xml:space="preserve"> c:\){$element.name} </w:t>
+      </w:r>
+      <w:r>
+        <w:rPr>
+          <w:lang w:val="en-US"/>
+        </w:rPr>
+        <w:sym w:font="Wingdings" w:char="F0E8"/>
+      </w:r>
+      <w:r>
+        <w:rPr>
+          <w:lang w:val="en-US"/>
+        </w:rPr>
+        <w:t xml:space="preserve"> dans un script </w:t>
+      </w:r>
+      <w:proofErr w:type="spellStart"/>
+      <w:r>
+        <w:rPr>
+          <w:lang w:val="en-US"/>
+        </w:rPr>
+        <w:t>powershel</w:t>
+      </w:r>
+      <w:proofErr w:type="spellEnd"/>
+    </w:p>
+    <w:p>
+      <w:pPr>
+        <w:rPr>
+          <w:lang w:val="en-US"/>
+        </w:rPr>
+      </w:pPr>
+    </w:p>
+    <w:p>
+      <w:r>
+        <w:t>exercice : récupérer tous les fichiers lo</w:t>
+      </w:r>
+      <w:r>
+        <w:t xml:space="preserve">g de l’ordi, et afficher leur nom et chemin d’accès en vert si leur </w:t>
+      </w:r>
+      <w:r>
+        <w:t>poids</w:t>
+      </w:r>
+      <w:r>
+        <w:t xml:space="preserve"> est &lt; 5Mo et en rouge si &gt; 5 Mo</w:t>
+      </w:r>
+    </w:p>
+    <w:p/>
+    <w:p>
+      <w:pPr>
+        <w:rPr>
+          <w:lang w:val="en-US"/>
+        </w:rPr>
+      </w:pPr>
+      <w:r>
+        <w:rPr>
+          <w:lang w:val="en-US"/>
+        </w:rPr>
+        <w:t xml:space="preserve">$element = </w:t>
+      </w:r>
+      <w:proofErr w:type="spellStart"/>
+      <w:r>
+        <w:rPr>
+          <w:lang w:val="en-US"/>
+        </w:rPr>
+        <w:t>gci</w:t>
+      </w:r>
+      <w:proofErr w:type="spellEnd"/>
+      <w:r>
+        <w:rPr>
+          <w:lang w:val="en-US"/>
+        </w:rPr>
+        <w:t xml:space="preserve"> </w:t>
+      </w:r>
+      <w:proofErr w:type="gramStart"/>
+      <w:r>
+        <w:rPr>
+          <w:lang w:val="en-US"/>
+        </w:rPr>
+        <w:t>c :</w:t>
+      </w:r>
+      <w:proofErr w:type="gramEnd"/>
+      <w:r>
+        <w:rPr>
+          <w:lang w:val="en-US"/>
+        </w:rPr>
+        <w:t>\ -recurse -filter *.log -</w:t>
+      </w:r>
+      <w:proofErr w:type="spellStart"/>
+      <w:r>
+        <w:rPr>
+          <w:lang w:val="en-US"/>
+        </w:rPr>
+        <w:t>erroraction</w:t>
+      </w:r>
+      <w:proofErr w:type="spellEnd"/>
+      <w:r>
+        <w:rPr>
+          <w:lang w:val="en-US"/>
+        </w:rPr>
+        <w:t xml:space="preserve"> </w:t>
+      </w:r>
+      <w:proofErr w:type="spellStart"/>
+      <w:r>
+        <w:rPr>
+          <w:lang w:val="en-US"/>
+        </w:rPr>
+        <w:t>silentlycontinue</w:t>
+      </w:r>
+      <w:proofErr w:type="spellEnd"/>
+      <w:r>
+        <w:rPr>
+          <w:lang w:val="en-US"/>
+        </w:rPr>
+        <w:t xml:space="preserve"> -file</w:t>
+      </w:r>
+    </w:p>
+    <w:p>
+      <w:pPr>
+        <w:rPr>
+          <w:lang w:val="en-US"/>
+        </w:rPr>
+      </w:pPr>
+      <w:proofErr w:type="gramStart"/>
+      <w:r>
+        <w:rPr>
+          <w:lang w:val="en-US"/>
+        </w:rPr>
+        <w:t>foreach(</w:t>
+      </w:r>
+      <w:proofErr w:type="gramEnd"/>
+      <w:r>
+        <w:rPr>
+          <w:lang w:val="en-US"/>
+        </w:rPr>
+        <w:t xml:space="preserve">$item in </w:t>
+      </w:r>
+      <w:r>
+        <w:rPr>
+          <w:lang w:val="en-US"/>
+        </w:rPr>
+        <w:t>$element){</w:t>
+      </w:r>
+    </w:p>
+    <w:p>
+      <w:pPr>
+        <w:ind w:left="708"/>
+        <w:rPr>
+          <w:lang w:val="en-US"/>
+        </w:rPr>
+      </w:pPr>
+      <w:r>
+        <w:rPr>
+          <w:lang w:val="en-US"/>
+        </w:rPr>
+        <w:t>if ($</w:t>
+      </w:r>
+      <w:proofErr w:type="spellStart"/>
+      <w:proofErr w:type="gramStart"/>
+      <w:r>
+        <w:rPr>
+          <w:lang w:val="en-US"/>
+        </w:rPr>
+        <w:t>item.length</w:t>
+      </w:r>
+      <w:proofErr w:type="spellEnd"/>
+      <w:proofErr w:type="gramEnd"/>
+      <w:r>
+        <w:rPr>
+          <w:lang w:val="en-US"/>
+        </w:rPr>
+        <w:t xml:space="preserve"> -</w:t>
+      </w:r>
+      <w:proofErr w:type="spellStart"/>
+      <w:r>
+        <w:rPr>
+          <w:lang w:val="en-US"/>
+        </w:rPr>
+        <w:t>gt</w:t>
+      </w:r>
+      <w:proofErr w:type="spellEnd"/>
+      <w:r>
+        <w:rPr>
+          <w:lang w:val="en-US"/>
+        </w:rPr>
+        <w:t xml:space="preserve"> 5Mb) {</w:t>
+      </w:r>
+    </w:p>
+    <w:p>
+      <w:pPr>
+        <w:ind w:left="1416"/>
+        <w:rPr>
+          <w:lang w:val="en-US"/>
+        </w:rPr>
+      </w:pPr>
+      <w:r>
+        <w:rPr>
+          <w:lang w:val="en-US"/>
+        </w:rPr>
+        <w:t>write-host $</w:t>
+      </w:r>
+      <w:proofErr w:type="spellStart"/>
+      <w:proofErr w:type="gramStart"/>
+      <w:r>
+        <w:rPr>
+          <w:lang w:val="en-US"/>
+        </w:rPr>
+        <w:t>item.fullname</w:t>
+      </w:r>
+      <w:proofErr w:type="spellEnd"/>
+      <w:proofErr w:type="gramEnd"/>
+      <w:r>
+        <w:rPr>
+          <w:lang w:val="en-US"/>
+        </w:rPr>
+        <w:t xml:space="preserve"> -</w:t>
+      </w:r>
+      <w:proofErr w:type="spellStart"/>
+      <w:r>
+        <w:rPr>
+          <w:lang w:val="en-US"/>
+        </w:rPr>
+        <w:t>foregroundcolor</w:t>
+      </w:r>
+      <w:proofErr w:type="spellEnd"/>
+      <w:r>
+        <w:rPr>
+          <w:lang w:val="en-US"/>
+        </w:rPr>
+        <w:t xml:space="preserve"> Red</w:t>
+      </w:r>
+    </w:p>
+    <w:p>
+      <w:pPr>
+        <w:ind w:left="1416"/>
+        <w:rPr>
+          <w:lang w:val="en-US"/>
+        </w:rPr>
+      </w:pPr>
+      <w:r>
+        <w:rPr>
+          <w:lang w:val="en-US"/>
+        </w:rPr>
+        <w:t>}</w:t>
+      </w:r>
+    </w:p>
+    <w:p>
+      <w:pPr>
+        <w:ind w:left="708"/>
+        <w:rPr>
+          <w:lang w:val="en-US"/>
+        </w:rPr>
+      </w:pPr>
+      <w:r>
+        <w:rPr>
+          <w:lang w:val="en-US"/>
+        </w:rPr>
+        <w:t>Else {</w:t>
+      </w:r>
+    </w:p>
+    <w:p>
+      <w:pPr>
+        <w:ind w:left="1416"/>
+        <w:rPr>
+          <w:lang w:val="en-US"/>
+        </w:rPr>
+      </w:pPr>
+      <w:r>
+        <w:rPr>
+          <w:lang w:val="en-US"/>
+        </w:rPr>
+        <w:t>Write-host $</w:t>
+      </w:r>
+      <w:proofErr w:type="spellStart"/>
+      <w:proofErr w:type="gramStart"/>
+      <w:r>
+        <w:rPr>
+          <w:lang w:val="en-US"/>
+        </w:rPr>
+        <w:t>item.fullname</w:t>
+      </w:r>
+      <w:proofErr w:type="spellEnd"/>
+      <w:proofErr w:type="gramEnd"/>
+      <w:r>
+        <w:rPr>
+          <w:lang w:val="en-US"/>
+        </w:rPr>
+        <w:t xml:space="preserve"> -</w:t>
+      </w:r>
+      <w:proofErr w:type="spellStart"/>
+      <w:r>
+        <w:rPr>
+          <w:lang w:val="en-US"/>
+        </w:rPr>
+        <w:t>foregroundcolor</w:t>
+      </w:r>
+      <w:proofErr w:type="spellEnd"/>
+      <w:r>
+        <w:rPr>
+          <w:lang w:val="en-US"/>
+        </w:rPr>
+        <w:t xml:space="preserve"> Green</w:t>
+      </w:r>
+    </w:p>
+    <w:p>
+      <w:pPr>
+        <w:ind w:left="1416"/>
+        <w:rPr>
+          <w:lang w:val="en-US"/>
+        </w:rPr>
+      </w:pPr>
+      <w:r>
+        <w:rPr>
+          <w:lang w:val="en-US"/>
+        </w:rPr>
+        <w:t>}</w:t>
+      </w:r>
+    </w:p>
+    <w:p>
+      <w:pPr>
+        <w:rPr>
+          <w:lang w:val="en-US"/>
+        </w:rPr>
+      </w:pPr>
+      <w:r>
+        <w:rPr>
+          <w:lang w:val="en-US"/>
+        </w:rPr>
+        <w:t>}</w:t>
+      </w:r>
+    </w:p>
+    <w:p>
+      <w:pPr>
+        <w:rPr>
+          <w:lang w:val="en-US"/>
+        </w:rPr>
+      </w:pPr>
+    </w:p>
+    <w:p>
+      <w:pPr>
+        <w:rPr>
+          <w:lang w:val="en-US"/>
+        </w:rPr>
+      </w:pPr>
+      <w:r>
+        <w:rPr>
+          <w:lang w:val="en-US"/>
+        </w:rPr>
+        <w:t xml:space="preserve">For </w:t>
+      </w:r>
+      <w:r>
+        <w:rPr>
+          <w:lang w:val="en-US"/>
+        </w:rPr>
+        <w:sym w:font="Wingdings" w:char="F0E8"/>
+      </w:r>
+      <w:r>
+        <w:rPr>
+          <w:lang w:val="en-US"/>
+        </w:rPr>
+        <w:t xml:space="preserve"> boucle </w:t>
+      </w:r>
+      <w:proofErr w:type="spellStart"/>
+      <w:r>
+        <w:rPr>
+          <w:lang w:val="en-US"/>
+        </w:rPr>
+        <w:t>finie</w:t>
+      </w:r>
+      <w:proofErr w:type="spellEnd"/>
+    </w:p>
+    <w:p>
+      <w:r>
+        <w:t>For (début de boucle ; condition de fi</w:t>
+      </w:r>
+      <w:r>
+        <w:t>n ; pas)</w:t>
+      </w:r>
+    </w:p>
+    <w:p>
+      <w:pPr>
+        <w:rPr>
+          <w:lang w:val="en-US"/>
+        </w:rPr>
+      </w:pPr>
+      <w:r>
+        <w:rPr>
+          <w:lang w:val="en-US"/>
+        </w:rPr>
+        <w:t>For ($</w:t>
+      </w:r>
+      <w:proofErr w:type="spellStart"/>
+      <w:r>
+        <w:rPr>
+          <w:lang w:val="en-US"/>
+        </w:rPr>
+        <w:t>freq</w:t>
+      </w:r>
+      <w:proofErr w:type="spellEnd"/>
+      <w:r>
+        <w:rPr>
+          <w:lang w:val="en-US"/>
+        </w:rPr>
+        <w:t>=</w:t>
+      </w:r>
+      <w:proofErr w:type="gramStart"/>
+      <w:r>
+        <w:rPr>
+          <w:lang w:val="en-US"/>
+        </w:rPr>
+        <w:t>1000 ;</w:t>
+      </w:r>
+      <w:proofErr w:type="gramEnd"/>
+      <w:r>
+        <w:rPr>
+          <w:lang w:val="en-US"/>
+        </w:rPr>
+        <w:t xml:space="preserve"> $</w:t>
+      </w:r>
+      <w:proofErr w:type="spellStart"/>
+      <w:r>
+        <w:rPr>
+          <w:lang w:val="en-US"/>
+        </w:rPr>
+        <w:t>freq</w:t>
+      </w:r>
+      <w:proofErr w:type="spellEnd"/>
+      <w:r>
+        <w:rPr>
+          <w:lang w:val="en-US"/>
+        </w:rPr>
+        <w:t xml:space="preserve"> -le 4000 ; $</w:t>
+      </w:r>
+      <w:proofErr w:type="spellStart"/>
+      <w:r>
+        <w:rPr>
+          <w:lang w:val="en-US"/>
+        </w:rPr>
+        <w:t>freq</w:t>
+      </w:r>
+      <w:proofErr w:type="spellEnd"/>
+      <w:r>
+        <w:rPr>
+          <w:lang w:val="en-US"/>
+        </w:rPr>
+        <w:t xml:space="preserve"> +=300)</w:t>
+      </w:r>
+      <w:r>
+        <w:rPr>
+          <w:lang w:val="en-US"/>
+        </w:rPr>
+        <w:t xml:space="preserve"> </w:t>
+      </w:r>
+      <w:r>
+        <w:rPr>
+          <w:lang w:val="en-US"/>
+        </w:rPr>
+        <w:t>{</w:t>
+      </w:r>
+    </w:p>
+    <w:p>
+      <w:pPr>
         <w:rPr>
           <w:lang w:val="en-US"/>
         </w:rPr>
@@ -3524,24 +4111,843 @@
           <w:lang w:val="en-US"/>
         </w:rPr>
         <w:tab/>
+        <w:t>[</w:t>
+      </w:r>
+      <w:proofErr w:type="spellStart"/>
+      <w:proofErr w:type="gramStart"/>
+      <w:r>
+        <w:rPr>
+          <w:lang w:val="en-US"/>
+        </w:rPr>
+        <w:t>system.console</w:t>
+      </w:r>
+      <w:proofErr w:type="spellEnd"/>
+      <w:proofErr w:type="gramEnd"/>
+      <w:r>
+        <w:rPr>
+          <w:lang w:val="en-US"/>
+        </w:rPr>
+        <w:t>]::Beep($freq,100)</w:t>
+      </w:r>
+    </w:p>
+    <w:p>
+      <w:pPr>
+        <w:rPr>
+          <w:lang w:val="en-US"/>
+        </w:rPr>
+      </w:pPr>
+      <w:r>
+        <w:rPr>
+          <w:lang w:val="en-US"/>
+        </w:rPr>
+        <w:tab/>
+        <w:t>}</w:t>
+      </w:r>
+    </w:p>
+    <w:p>
+      <w:r>
+        <w:rPr>
+          <w:lang w:val="en-US"/>
+        </w:rPr>
+        <w:sym w:font="Wingdings" w:char="F0E8"/>
+      </w:r>
+      <w:r>
+        <w:t xml:space="preserve"> ici il y aura un </w:t>
+      </w:r>
+      <w:proofErr w:type="spellStart"/>
+      <w:r>
+        <w:t>beep</w:t>
+      </w:r>
+      <w:proofErr w:type="spellEnd"/>
+      <w:r>
+        <w:t xml:space="preserve"> à la fréquence 1000Hz jusqu’à 4000Hz par pas de 300Hz</w:t>
+      </w:r>
+    </w:p>
+    <w:p/>
+    <w:p>
+      <w:proofErr w:type="spellStart"/>
+      <w:r>
+        <w:t>While</w:t>
+      </w:r>
+      <w:proofErr w:type="spellEnd"/>
+      <w:r>
+        <w:t xml:space="preserve">(assertion) {action} </w:t>
+      </w:r>
+      <w:r>
+        <w:sym w:font="Wingdings" w:char="F0E8"/>
+      </w:r>
+      <w:r>
+        <w:t xml:space="preserve"> boucle indéfinie </w:t>
+      </w:r>
+      <w:r>
+        <w:sym w:font="Wingdings" w:char="F0E8"/>
+      </w:r>
+      <w:r>
+        <w:t xml:space="preserve"> comme en python, nécessite dans son action le critère de fin</w:t>
+      </w:r>
+    </w:p>
+    <w:p>
+      <w:pPr>
+        <w:rPr>
+          <w:lang w:val="en-US"/>
+        </w:rPr>
+      </w:pPr>
+    </w:p>
+    <w:p>
+      <w:pPr>
+        <w:rPr>
+          <w:lang w:val="en-US"/>
+        </w:rPr>
+      </w:pPr>
+      <w:r>
+        <w:rPr>
+          <w:lang w:val="en-US"/>
+        </w:rPr>
+        <w:t>Do{action}</w:t>
+      </w:r>
+    </w:p>
+    <w:p>
+      <w:pPr>
+        <w:ind w:left="1985" w:hanging="1985"/>
+      </w:pPr>
+      <w:proofErr w:type="spellStart"/>
+      <w:r>
+        <w:t>While</w:t>
+      </w:r>
+      <w:proofErr w:type="spellEnd"/>
+      <w:r>
+        <w:t xml:space="preserve">(assertion) </w:t>
+      </w:r>
+      <w:r>
+        <w:sym w:font="Wingdings" w:char="F0E8"/>
+      </w:r>
+      <w:r>
+        <w:t xml:space="preserve"> boucle indéfinie qui p</w:t>
+      </w:r>
+      <w:r>
+        <w:t xml:space="preserve">asse une première fois obligatoirement dans l’action avant de vérifier la condition </w:t>
+      </w:r>
+      <w:r>
+        <w:sym w:font="Wingdings" w:char="F0E8"/>
+      </w:r>
+      <w:r>
+        <w:t xml:space="preserve"> tant que la condition soit vraie</w:t>
+      </w:r>
+    </w:p>
+    <w:p>
+      <w:r>
+        <w:t>Do{action}</w:t>
+      </w:r>
+    </w:p>
+    <w:p>
+      <w:proofErr w:type="spellStart"/>
+      <w:r>
+        <w:t>Until</w:t>
+      </w:r>
+      <w:proofErr w:type="spellEnd"/>
+      <w:r>
+        <w:t xml:space="preserve">(assertion) </w:t>
+      </w:r>
+      <w:r>
+        <w:sym w:font="Wingdings" w:char="F0E8"/>
+      </w:r>
+      <w:r>
+        <w:t xml:space="preserve"> idem que ci-dessus </w:t>
+      </w:r>
+      <w:r>
+        <w:sym w:font="Wingdings" w:char="F0E8"/>
+      </w:r>
+      <w:r>
+        <w:t xml:space="preserve"> </w:t>
+      </w:r>
+      <w:r>
+        <w:t>a moins que la condition soit vraie (opposé)</w:t>
+      </w:r>
+    </w:p>
+    <w:p/>
+    <w:p>
+      <w:r>
+        <w:t xml:space="preserve">Exercice : suite de </w:t>
+      </w:r>
+      <w:proofErr w:type="spellStart"/>
+      <w:r>
+        <w:t>syracuse</w:t>
+      </w:r>
+      <w:proofErr w:type="spellEnd"/>
+      <w:r>
+        <w:t xml:space="preserve"> : on part d’un entier. Si celui-ci est pair on le divise par 2, s’il est impaire on le multiplie par 3 et on additionne 1. </w:t>
+      </w:r>
+      <w:r>
+        <w:sym w:font="Wingdings" w:char="F0E8"/>
+      </w:r>
+      <w:r>
+        <w:t xml:space="preserve"> La suite se terminera toujours par une boucle 4. 2. 1…</w:t>
+      </w:r>
+    </w:p>
+    <w:p>
+      <w:r>
+        <w:t>Le temps de vol =&gt; durée de la suite</w:t>
+      </w:r>
+    </w:p>
+    <w:p>
+      <w:r>
+        <w:t>Altitude max =&gt; nombre le plus haut atteint</w:t>
+      </w:r>
+    </w:p>
+    <w:p>
+      <w:r>
+        <w:t>Temps de vol en altitude =&gt; nombre de valeur plus haute que le nombre de départ</w:t>
+      </w:r>
+    </w:p>
+    <w:p/>
+    <w:p>
+      <w:r>
+        <w:t>[</w:t>
+      </w:r>
+      <w:proofErr w:type="spellStart"/>
+      <w:r>
+        <w:t>int</w:t>
+      </w:r>
+      <w:proofErr w:type="spellEnd"/>
+      <w:r>
+        <w:t>]$</w:t>
+      </w:r>
+      <w:proofErr w:type="spellStart"/>
+      <w:r>
+        <w:t>nbr</w:t>
+      </w:r>
+      <w:proofErr w:type="spellEnd"/>
+      <w:r>
+        <w:t xml:space="preserve"> = </w:t>
+      </w:r>
+      <w:proofErr w:type="spellStart"/>
+      <w:r>
+        <w:t>read</w:t>
+      </w:r>
+      <w:proofErr w:type="spellEnd"/>
+      <w:r>
+        <w:t>-host -prompt ”Entrer un nombre”</w:t>
+      </w:r>
+    </w:p>
+    <w:p/>
+    <w:p>
+      <w:r>
+        <w:t>[</w:t>
+      </w:r>
+      <w:proofErr w:type="spellStart"/>
+      <w:r>
+        <w:t>int</w:t>
+      </w:r>
+      <w:proofErr w:type="spellEnd"/>
+      <w:r>
+        <w:t>]$</w:t>
+      </w:r>
+      <w:proofErr w:type="spellStart"/>
+      <w:r>
+        <w:t>tpsvol</w:t>
+      </w:r>
+      <w:proofErr w:type="spellEnd"/>
+      <w:r>
+        <w:t xml:space="preserve"> = 0</w:t>
+      </w:r>
+    </w:p>
+    <w:p>
+      <w:r>
+        <w:t>[</w:t>
+      </w:r>
+      <w:proofErr w:type="spellStart"/>
+      <w:r>
+        <w:t>int</w:t>
+      </w:r>
+      <w:proofErr w:type="spellEnd"/>
+      <w:r>
+        <w:t>]$max = 0</w:t>
+      </w:r>
+    </w:p>
+    <w:p>
+      <w:r>
+        <w:t>[</w:t>
+      </w:r>
+      <w:proofErr w:type="spellStart"/>
+      <w:r>
+        <w:t>int</w:t>
+      </w:r>
+      <w:proofErr w:type="spellEnd"/>
+      <w:r>
+        <w:t>]$</w:t>
+      </w:r>
+      <w:proofErr w:type="spellStart"/>
+      <w:r>
+        <w:t>tpsvolalt</w:t>
+      </w:r>
+      <w:proofErr w:type="spellEnd"/>
+      <w:r>
+        <w:t xml:space="preserve"> = 0</w:t>
+      </w:r>
+    </w:p>
+    <w:p>
+      <w:r>
+        <w:t>[</w:t>
+      </w:r>
+      <w:proofErr w:type="spellStart"/>
+      <w:r>
+        <w:t>int</w:t>
+      </w:r>
+      <w:proofErr w:type="spellEnd"/>
+      <w:r>
+        <w:t>]$val = $</w:t>
+      </w:r>
+      <w:proofErr w:type="spellStart"/>
+      <w:r>
+        <w:t>nbr</w:t>
+      </w:r>
+      <w:proofErr w:type="spellEnd"/>
+    </w:p>
+    <w:p/>
+    <w:p>
+      <w:proofErr w:type="spellStart"/>
+      <w:r>
+        <w:t>While</w:t>
+      </w:r>
+      <w:proofErr w:type="spellEnd"/>
+      <w:r>
+        <w:t xml:space="preserve"> ($val -ne 1){</w:t>
+      </w:r>
+    </w:p>
+    <w:p>
+      <w:r>
+        <w:tab/>
+        <w:t>If ($val % 2 -</w:t>
+      </w:r>
+      <w:proofErr w:type="spellStart"/>
+      <w:r>
+        <w:t>eq</w:t>
+      </w:r>
+      <w:proofErr w:type="spellEnd"/>
+      <w:r>
+        <w:t xml:space="preserve"> 0){</w:t>
+      </w:r>
+    </w:p>
+    <w:p>
+      <w:r>
+        <w:tab/>
+      </w:r>
+      <w:r>
+        <w:tab/>
+        <w:t>$val = $val / 2</w:t>
+      </w:r>
+    </w:p>
+    <w:p>
+      <w:r>
+        <w:tab/>
+        <w:t>}</w:t>
+      </w:r>
+    </w:p>
+    <w:p>
+      <w:r>
+        <w:lastRenderedPageBreak/>
+        <w:tab/>
+      </w:r>
+      <w:proofErr w:type="spellStart"/>
+      <w:r>
         <w:t>Else</w:t>
       </w:r>
-    </w:p>
-    <w:p>
-      <w:pPr>
-        <w:ind w:left="851" w:hanging="851"/>
-        <w:rPr>
-          <w:lang w:val="en-US"/>
-        </w:rPr>
-      </w:pPr>
-    </w:p>
-    <w:p>
-      <w:pPr>
-        <w:ind w:left="851" w:hanging="851"/>
-        <w:rPr>
-          <w:lang w:val="en-US"/>
-        </w:rPr>
-      </w:pPr>
+      <w:proofErr w:type="spellEnd"/>
+      <w:r>
+        <w:t xml:space="preserve"> {</w:t>
+      </w:r>
+    </w:p>
+    <w:p>
+      <w:r>
+        <w:tab/>
+      </w:r>
+      <w:r>
+        <w:tab/>
+        <w:t>$val = $val*3+1</w:t>
+      </w:r>
+    </w:p>
+    <w:p>
+      <w:r>
+        <w:tab/>
+        <w:t>}</w:t>
+      </w:r>
+    </w:p>
+    <w:p>
+      <w:r>
+        <w:tab/>
+        <w:t>$</w:t>
+      </w:r>
+      <w:proofErr w:type="spellStart"/>
+      <w:r>
+        <w:t>tpsvol</w:t>
+      </w:r>
+      <w:proofErr w:type="spellEnd"/>
+      <w:r>
+        <w:t xml:space="preserve"> += 1</w:t>
+      </w:r>
+    </w:p>
+    <w:p>
+      <w:pPr>
+        <w:ind w:firstLine="708"/>
+        <w:rPr>
+          <w:lang w:val="en-US"/>
+        </w:rPr>
+      </w:pPr>
+      <w:r>
+        <w:rPr>
+          <w:lang w:val="en-US"/>
+        </w:rPr>
+        <w:t>If ($max -</w:t>
+      </w:r>
+      <w:proofErr w:type="spellStart"/>
+      <w:r>
+        <w:rPr>
+          <w:lang w:val="en-US"/>
+        </w:rPr>
+        <w:t>lt</w:t>
+      </w:r>
+      <w:proofErr w:type="spellEnd"/>
+      <w:r>
+        <w:rPr>
+          <w:lang w:val="en-US"/>
+        </w:rPr>
+        <w:t xml:space="preserve"> $</w:t>
+      </w:r>
+      <w:proofErr w:type="spellStart"/>
+      <w:proofErr w:type="gramStart"/>
+      <w:r>
+        <w:rPr>
+          <w:lang w:val="en-US"/>
+        </w:rPr>
+        <w:t>val</w:t>
+      </w:r>
+      <w:proofErr w:type="spellEnd"/>
+      <w:r>
+        <w:rPr>
+          <w:lang w:val="en-US"/>
+        </w:rPr>
+        <w:t>){</w:t>
+      </w:r>
+      <w:proofErr w:type="gramEnd"/>
+      <w:r>
+        <w:rPr>
+          <w:lang w:val="en-US"/>
+        </w:rPr>
+        <w:t>$max = $</w:t>
+      </w:r>
+      <w:proofErr w:type="spellStart"/>
+      <w:r>
+        <w:rPr>
+          <w:lang w:val="en-US"/>
+        </w:rPr>
+        <w:t>val</w:t>
+      </w:r>
+      <w:proofErr w:type="spellEnd"/>
+      <w:r>
+        <w:rPr>
+          <w:lang w:val="en-US"/>
+        </w:rPr>
+        <w:t>}</w:t>
+      </w:r>
+    </w:p>
+    <w:p>
+      <w:pPr>
+        <w:ind w:firstLine="708"/>
+        <w:rPr>
+          <w:lang w:val="nl-BE"/>
+        </w:rPr>
+      </w:pPr>
+      <w:r>
+        <w:rPr>
+          <w:lang w:val="nl-BE"/>
+        </w:rPr>
+        <w:t>If ($val -gt $nbr){$tpsvalalt +=1}</w:t>
+      </w:r>
+    </w:p>
+    <w:p>
+      <w:pPr>
+        <w:ind w:firstLine="708"/>
+        <w:rPr>
+          <w:lang w:val="en-US"/>
+        </w:rPr>
+      </w:pPr>
+      <w:r>
+        <w:rPr>
+          <w:lang w:val="en-US"/>
+        </w:rPr>
+        <w:t>Write-host ($</w:t>
+      </w:r>
+      <w:proofErr w:type="spellStart"/>
+      <w:r>
+        <w:rPr>
+          <w:lang w:val="en-US"/>
+        </w:rPr>
+        <w:t>val</w:t>
+      </w:r>
+      <w:proofErr w:type="spellEnd"/>
+      <w:r>
+        <w:rPr>
+          <w:lang w:val="en-US"/>
+        </w:rPr>
+        <w:t>)</w:t>
+      </w:r>
+    </w:p>
+    <w:p>
+      <w:pPr>
+        <w:rPr>
+          <w:lang w:val="en-US"/>
+        </w:rPr>
+      </w:pPr>
+      <w:r>
+        <w:rPr>
+          <w:lang w:val="en-US"/>
+        </w:rPr>
+        <w:t>}</w:t>
+      </w:r>
+    </w:p>
+    <w:p>
+      <w:r>
+        <w:t>Write-host “le temps de vo</w:t>
+      </w:r>
+      <w:r>
+        <w:t>l est de :’’$</w:t>
+      </w:r>
+      <w:proofErr w:type="spellStart"/>
+      <w:r>
+        <w:t>tpsvol</w:t>
+      </w:r>
+      <w:proofErr w:type="spellEnd"/>
+    </w:p>
+    <w:p>
+      <w:r>
+        <w:t>Write-host ‘’l’altitude max est de :’’$max</w:t>
+      </w:r>
+    </w:p>
+    <w:p>
+      <w:r>
+        <w:t xml:space="preserve">Write-host ‘’le temps de vol </w:t>
+      </w:r>
+      <w:proofErr w:type="spellStart"/>
+      <w:r>
+        <w:t>au dessus</w:t>
+      </w:r>
+      <w:proofErr w:type="spellEnd"/>
+      <w:r>
+        <w:t xml:space="preserve"> de $</w:t>
+      </w:r>
+      <w:proofErr w:type="spellStart"/>
+      <w:r>
+        <w:t>nbr</w:t>
+      </w:r>
+      <w:proofErr w:type="spellEnd"/>
+      <w:r>
+        <w:t xml:space="preserve"> est de :’’$</w:t>
+      </w:r>
+      <w:proofErr w:type="spellStart"/>
+      <w:r>
+        <w:t>tpsvolalt</w:t>
+      </w:r>
+      <w:proofErr w:type="spellEnd"/>
+    </w:p>
+    <w:p/>
+    <w:p/>
+    <w:p>
+      <w:r>
+        <w:t>Les tableaux</w:t>
+      </w:r>
+    </w:p>
+    <w:p>
+      <w:r>
+        <w:t xml:space="preserve">!!!! </w:t>
+      </w:r>
+      <w:r>
+        <w:sym w:font="Wingdings" w:char="F0E8"/>
+      </w:r>
+      <w:r>
+        <w:t xml:space="preserve"> la taille d’un tableau en </w:t>
+      </w:r>
+      <w:proofErr w:type="spellStart"/>
+      <w:r>
+        <w:t>powershell</w:t>
+      </w:r>
+      <w:proofErr w:type="spellEnd"/>
+      <w:r>
+        <w:t xml:space="preserve"> est figé (pas dynamique comme dans python) </w:t>
+      </w:r>
+      <w:r>
+        <w:sym w:font="Wingdings" w:char="F0E8"/>
+      </w:r>
+      <w:r>
+        <w:t xml:space="preserve"> on ne sait pas le modifier en taille </w:t>
+      </w:r>
+      <w:r>
+        <w:sym w:font="Wingdings" w:char="F0E8"/>
+      </w:r>
+      <w:r>
+        <w:t xml:space="preserve"> </w:t>
+      </w:r>
+      <w:proofErr w:type="spellStart"/>
+      <w:r>
+        <w:t>Powershell</w:t>
+      </w:r>
+      <w:proofErr w:type="spellEnd"/>
+      <w:r>
+        <w:t xml:space="preserve"> « modifiera » le tableau en en créant un nouveau qui écrasera le précédant… </w:t>
+      </w:r>
+    </w:p>
+    <w:p/>
+    <w:p>
+      <w:r>
+        <w:t>$tableau = 64, ‘Hello’, 3.5, ‘</w:t>
+      </w:r>
+      <w:proofErr w:type="spellStart"/>
+      <w:r>
+        <w:t>Wolrd</w:t>
+      </w:r>
+      <w:proofErr w:type="spellEnd"/>
+      <w:r>
+        <w:t>’</w:t>
+      </w:r>
+    </w:p>
+    <w:p>
+      <w:r>
+        <w:t>$tableau = @(</w:t>
+      </w:r>
+      <w:r>
+        <w:t>64, ‘Hello’, 3.5, ‘</w:t>
+      </w:r>
+      <w:proofErr w:type="spellStart"/>
+      <w:r>
+        <w:t>Wolrd</w:t>
+      </w:r>
+      <w:proofErr w:type="spellEnd"/>
+      <w:r>
+        <w:t>’</w:t>
+      </w:r>
+      <w:r>
+        <w:t>)</w:t>
+      </w:r>
+    </w:p>
+    <w:p>
+      <w:r>
+        <w:t>$tableau = @() =&gt; tableau vide</w:t>
+      </w:r>
+    </w:p>
+    <w:p>
+      <w:r>
+        <w:t>$un, $deux, $trois, $quatre</w:t>
+      </w:r>
+      <w:r>
+        <w:t xml:space="preserve"> = $tableau</w:t>
+      </w:r>
+    </w:p>
+    <w:p>
+      <w:r>
+        <w:sym w:font="Wingdings" w:char="F0E8"/>
+      </w:r>
+      <w:r>
+        <w:t xml:space="preserve"> $un prendra la valeur d’indice 0 du tableau (ici 64), $deux la valeur ‘Hello’…</w:t>
+      </w:r>
+    </w:p>
+    <w:p>
+      <w:r>
+        <w:sym w:font="Wingdings" w:char="F0E8"/>
+      </w:r>
+      <w:r>
+        <w:t xml:space="preserve"> si plus de donnée dans le tableau que de variable ($un, $deux…) alors la dernière variable prendra toute les dernières valeurs du tableau</w:t>
+      </w:r>
+    </w:p>
+    <w:p>
+      <w:r>
+        <w:t xml:space="preserve">$tableau = (1..7) </w:t>
+      </w:r>
+      <w:r>
+        <w:sym w:font="Wingdings" w:char="F0E8"/>
+      </w:r>
+      <w:r>
+        <w:t xml:space="preserve"> 1,2,3,4,5,6,7</w:t>
+      </w:r>
+    </w:p>
+    <w:p>
+      <w:r>
+        <w:t>[</w:t>
+      </w:r>
+      <w:proofErr w:type="spellStart"/>
+      <w:r>
+        <w:t>int</w:t>
+      </w:r>
+      <w:proofErr w:type="spellEnd"/>
+      <w:r>
+        <w:t xml:space="preserve">[]]$tableau = 12,64,35 </w:t>
+      </w:r>
+      <w:r>
+        <w:sym w:font="Wingdings" w:char="F0E8"/>
+      </w:r>
+      <w:r>
+        <w:t xml:space="preserve"> on force le typage du tableau</w:t>
+      </w:r>
+    </w:p>
+    <w:p>
+      <w:r>
+        <w:t xml:space="preserve">$tableau += 62 </w:t>
+      </w:r>
+      <w:r>
+        <w:sym w:font="Wingdings" w:char="F0E8"/>
+      </w:r>
+      <w:r>
+        <w:t xml:space="preserve"> on ajoute 62 à la fin du tableau (voir remarque début paragraphe) </w:t>
+      </w:r>
+      <w:r>
+        <w:sym w:font="Wingdings" w:char="F0E8"/>
+      </w:r>
+      <w:r>
+        <w:t xml:space="preserve"> 12,64,35,62</w:t>
+      </w:r>
+    </w:p>
+    <w:p>
+      <w:r>
+        <w:t xml:space="preserve">$tableau[1] </w:t>
+      </w:r>
+      <w:r>
+        <w:sym w:font="Wingdings" w:char="F0E8"/>
+      </w:r>
+      <w:r>
+        <w:t xml:space="preserve"> retourne la valeur d’indice 1 </w:t>
+      </w:r>
+      <w:r>
+        <w:sym w:font="Wingdings" w:char="F0E8"/>
+      </w:r>
+      <w:r>
+        <w:t xml:space="preserve"> 64</w:t>
+      </w:r>
+    </w:p>
+    <w:p>
+      <w:r>
+        <w:t xml:space="preserve">$tableau[1..3] </w:t>
+      </w:r>
+      <w:r>
+        <w:sym w:font="Wingdings" w:char="F0E8"/>
+      </w:r>
+      <w:r>
+        <w:t xml:space="preserve"> retourne les valeur d’indice de 1 à 3</w:t>
+      </w:r>
+    </w:p>
+    <w:p>
+      <w:r>
+        <w:t xml:space="preserve">$tableau[-1] </w:t>
+      </w:r>
+      <w:r>
+        <w:sym w:font="Wingdings" w:char="F0E8"/>
+      </w:r>
+      <w:r>
+        <w:t xml:space="preserve"> retourne la dernière valeur du tableau</w:t>
+      </w:r>
+    </w:p>
+    <w:p/>
+    <w:p>
+      <w:pPr>
+        <w:rPr>
+          <w:lang w:val="en-US"/>
+        </w:rPr>
+      </w:pPr>
+      <w:r>
+        <w:rPr>
+          <w:lang w:val="en-US"/>
+        </w:rPr>
+        <w:t xml:space="preserve">$demo = </w:t>
+      </w:r>
+      <w:proofErr w:type="gramStart"/>
+      <w:r>
+        <w:rPr>
+          <w:lang w:val="en-US"/>
+        </w:rPr>
+        <w:t>@(</w:t>
+      </w:r>
+      <w:proofErr w:type="gramEnd"/>
+      <w:r>
+        <w:rPr>
+          <w:lang w:val="en-US"/>
+        </w:rPr>
+        <w:t>2,4,6,7)</w:t>
+      </w:r>
+    </w:p>
+    <w:p>
+      <w:pPr>
+        <w:rPr>
+          <w:lang w:val="en-US"/>
+        </w:rPr>
+      </w:pPr>
+      <w:r>
+        <w:rPr>
+          <w:lang w:val="en-US"/>
+        </w:rPr>
+        <w:t>$final = $demo | where-ob</w:t>
+      </w:r>
+      <w:r>
+        <w:rPr>
+          <w:lang w:val="en-US"/>
+        </w:rPr>
+        <w:t xml:space="preserve">ject (($_ -ne 7)) </w:t>
+      </w:r>
+    </w:p>
+    <w:p>
+      <w:r>
+        <w:rPr>
+          <w:lang w:val="en-US"/>
+        </w:rPr>
+        <w:sym w:font="Wingdings" w:char="F0E8"/>
+      </w:r>
+      <w:r>
+        <w:t xml:space="preserve"> retire la première instance de </w:t>
+      </w:r>
+      <w:r>
+        <w:t xml:space="preserve">7 du tableau </w:t>
+      </w:r>
+      <w:proofErr w:type="spellStart"/>
+      <w:r>
+        <w:t>demo</w:t>
+      </w:r>
+      <w:proofErr w:type="spellEnd"/>
+      <w:r>
+        <w:t xml:space="preserve"> </w:t>
+      </w:r>
+      <w:r>
+        <w:sym w:font="Wingdings" w:char="F0E8"/>
+      </w:r>
+      <w:r>
+        <w:t xml:space="preserve"> $final =&gt; 2,4,6</w:t>
+      </w:r>
+    </w:p>
+    <w:p/>
+    <w:p>
+      <w:r>
+        <w:t xml:space="preserve">Exercice commencé au cours à finir pour le prochain cours… </w:t>
+      </w:r>
+      <w:r>
+        <w:sym w:font="Wingdings" w:char="F0E8"/>
+      </w:r>
+      <w:r>
+        <w:t xml:space="preserve"> crible d’</w:t>
+      </w:r>
+      <w:proofErr w:type="spellStart"/>
+      <w:r>
+        <w:t>Erastothene</w:t>
+      </w:r>
+      <w:proofErr w:type="spellEnd"/>
+      <w:r>
+        <w:t xml:space="preserve"> (voir la définition sur </w:t>
+      </w:r>
+      <w:proofErr w:type="spellStart"/>
+      <w:r>
+        <w:t>wikipedia</w:t>
+      </w:r>
+      <w:proofErr w:type="spellEnd"/>
+      <w:r>
+        <w:t>) </w:t>
+      </w:r>
+      <w:r>
+        <w:sym w:font="Wingdings" w:char="F04A"/>
+      </w:r>
     </w:p>
     <w:sectPr>
       <w:pgSz w:w="11900" w:h="16840"/>

</xml_diff>

<commit_message>
dernière mise à jour avant l'exam :  contient le dernier exercices ==> crible eratosthene
</commit_message>
<xml_diff>
--- a/lexique - OS - Powershell.docx
+++ b/lexique - OS - Powershell.docx
@@ -3400,82 +3400,132 @@
     <w:p>
       <w:pPr>
         <w:ind w:left="851" w:hanging="851"/>
+        <w:rPr>
+          <w:lang w:val="en-US"/>
+        </w:rPr>
       </w:pPr>
       <w:r>
         <w:tab/>
+      </w:r>
+      <w:r>
+        <w:rPr>
+          <w:lang w:val="en-US"/>
+        </w:rPr>
         <w:t>If</w:t>
       </w:r>
     </w:p>
     <w:p>
       <w:pPr>
         <w:ind w:left="851" w:hanging="851"/>
-      </w:pPr>
-      <w:r>
+        <w:rPr>
+          <w:lang w:val="en-US"/>
+        </w:rPr>
+      </w:pPr>
+      <w:r>
+        <w:rPr>
+          <w:lang w:val="en-US"/>
+        </w:rPr>
         <w:tab/>
-      </w:r>
-      <w:proofErr w:type="spellStart"/>
-      <w:r>
-        <w:t>Elseif</w:t>
-      </w:r>
-      <w:proofErr w:type="spellEnd"/>
-      <w:r>
-        <w:t xml:space="preserve"> =&gt; correspond au </w:t>
-      </w:r>
-      <w:proofErr w:type="spellStart"/>
-      <w:r>
+        <w:t xml:space="preserve">Elseif =&gt; correspond au </w:t>
+      </w:r>
+      <w:proofErr w:type="spellStart"/>
+      <w:r>
+        <w:rPr>
+          <w:lang w:val="en-US"/>
+        </w:rPr>
         <w:t>elif</w:t>
       </w:r>
       <w:proofErr w:type="spellEnd"/>
       <w:r>
-        <w:t xml:space="preserve"> en python</w:t>
+        <w:rPr>
+          <w:lang w:val="en-US"/>
+        </w:rPr>
+        <w:t xml:space="preserve"> </w:t>
+      </w:r>
+      <w:proofErr w:type="spellStart"/>
+      <w:r>
+        <w:rPr>
+          <w:lang w:val="en-US"/>
+        </w:rPr>
+        <w:t>en</w:t>
+      </w:r>
+      <w:proofErr w:type="spellEnd"/>
+      <w:r>
+        <w:rPr>
+          <w:lang w:val="en-US"/>
+        </w:rPr>
+        <w:t xml:space="preserve"> python</w:t>
       </w:r>
     </w:p>
     <w:p>
       <w:pPr>
         <w:ind w:left="851" w:hanging="851"/>
-      </w:pPr>
-      <w:r>
+        <w:rPr>
+          <w:lang w:val="en-US"/>
+        </w:rPr>
+      </w:pPr>
+      <w:r>
+        <w:rPr>
+          <w:lang w:val="en-US"/>
+        </w:rPr>
         <w:tab/>
-      </w:r>
-      <w:proofErr w:type="spellStart"/>
-      <w:r>
         <w:t>Else</w:t>
       </w:r>
-      <w:proofErr w:type="spellEnd"/>
     </w:p>
     <w:p>
       <w:pPr>
         <w:ind w:left="851" w:hanging="851"/>
+        <w:rPr>
+          <w:lang w:val="en-US"/>
+        </w:rPr>
       </w:pPr>
     </w:p>
     <w:p>
       <w:pPr>
         <w:ind w:left="851" w:hanging="851"/>
+        <w:rPr>
+          <w:lang w:val="en-US"/>
+        </w:rPr>
       </w:pPr>
     </w:p>
     <w:p>
       <w:pPr>
         <w:ind w:left="851" w:hanging="851"/>
+        <w:rPr>
+          <w:lang w:val="en-US"/>
+        </w:rPr>
       </w:pPr>
     </w:p>
     <w:p>
       <w:pPr>
         <w:ind w:left="851" w:hanging="851"/>
+        <w:rPr>
+          <w:lang w:val="en-US"/>
+        </w:rPr>
       </w:pPr>
     </w:p>
     <w:p>
       <w:pPr>
         <w:ind w:left="851" w:hanging="851"/>
+        <w:rPr>
+          <w:lang w:val="en-US"/>
+        </w:rPr>
       </w:pPr>
     </w:p>
     <w:p>
       <w:pPr>
         <w:ind w:left="851" w:hanging="851"/>
+        <w:rPr>
+          <w:lang w:val="en-US"/>
+        </w:rPr>
       </w:pPr>
     </w:p>
     <w:p>
       <w:pPr>
         <w:ind w:left="851" w:hanging="851"/>
+        <w:rPr>
+          <w:lang w:val="en-US"/>
+        </w:rPr>
       </w:pPr>
     </w:p>
     <w:p>
@@ -3947,47 +3997,19 @@
     <w:p>
       <w:pPr>
         <w:ind w:left="1416"/>
-        <w:rPr>
-          <w:lang w:val="en-US"/>
-        </w:rPr>
-      </w:pPr>
-      <w:r>
-        <w:rPr>
-          <w:lang w:val="en-US"/>
-        </w:rPr>
+      </w:pPr>
+      <w:r>
         <w:t>}</w:t>
       </w:r>
     </w:p>
     <w:p>
-      <w:pPr>
-        <w:rPr>
-          <w:lang w:val="en-US"/>
-        </w:rPr>
-      </w:pPr>
-      <w:r>
-        <w:rPr>
-          <w:lang w:val="en-US"/>
-        </w:rPr>
+      <w:r>
         <w:t>}</w:t>
       </w:r>
     </w:p>
-    <w:p>
-      <w:pPr>
-        <w:rPr>
-          <w:lang w:val="en-US"/>
-        </w:rPr>
-      </w:pPr>
-    </w:p>
-    <w:p>
-      <w:pPr>
-        <w:rPr>
-          <w:lang w:val="en-US"/>
-        </w:rPr>
-      </w:pPr>
-      <w:r>
-        <w:rPr>
-          <w:lang w:val="en-US"/>
-        </w:rPr>
+    <w:p/>
+    <w:p>
+      <w:r>
         <w:t xml:space="preserve">For </w:t>
       </w:r>
       <w:r>
@@ -3997,19 +4019,8 @@
         <w:sym w:font="Wingdings" w:char="F0E8"/>
       </w:r>
       <w:r>
-        <w:rPr>
-          <w:lang w:val="en-US"/>
-        </w:rPr>
-        <w:t xml:space="preserve"> boucle </w:t>
-      </w:r>
-      <w:proofErr w:type="spellStart"/>
-      <w:r>
-        <w:rPr>
-          <w:lang w:val="en-US"/>
-        </w:rPr>
-        <w:t>finie</w:t>
-      </w:r>
-      <w:proofErr w:type="spellEnd"/>
+        <w:t xml:space="preserve"> boucle finie</w:t>
+      </w:r>
     </w:p>
     <w:p>
       <w:r>
@@ -4101,45 +4112,34 @@
       </w:r>
     </w:p>
     <w:p>
-      <w:pPr>
-        <w:rPr>
-          <w:lang w:val="en-US"/>
-        </w:rPr>
-      </w:pPr>
       <w:r>
         <w:rPr>
           <w:lang w:val="en-US"/>
         </w:rPr>
         <w:tab/>
+      </w:r>
+      <w:r>
         <w:t>[</w:t>
       </w:r>
       <w:proofErr w:type="spellStart"/>
-      <w:proofErr w:type="gramStart"/>
-      <w:r>
-        <w:rPr>
-          <w:lang w:val="en-US"/>
-        </w:rPr>
+      <w:r>
         <w:t>system.console</w:t>
       </w:r>
       <w:proofErr w:type="spellEnd"/>
-      <w:proofErr w:type="gramEnd"/>
-      <w:r>
-        <w:rPr>
-          <w:lang w:val="en-US"/>
-        </w:rPr>
-        <w:t>]::Beep($freq,100)</w:t>
-      </w:r>
-    </w:p>
-    <w:p>
-      <w:pPr>
-        <w:rPr>
-          <w:lang w:val="en-US"/>
-        </w:rPr>
-      </w:pPr>
-      <w:r>
-        <w:rPr>
-          <w:lang w:val="en-US"/>
-        </w:rPr>
+      <w:r>
+        <w:t>]::</w:t>
+      </w:r>
+      <w:proofErr w:type="spellStart"/>
+      <w:r>
+        <w:t>Beep</w:t>
+      </w:r>
+      <w:proofErr w:type="spellEnd"/>
+      <w:r>
+        <w:t>($freq,100)</w:t>
+      </w:r>
+    </w:p>
+    <w:p>
+      <w:r>
         <w:tab/>
         <w:t>}</w:t>
       </w:r>
@@ -4186,23 +4186,9 @@
         <w:t xml:space="preserve"> comme en python, nécessite dans son action le critère de fin</w:t>
       </w:r>
     </w:p>
-    <w:p>
-      <w:pPr>
-        <w:rPr>
-          <w:lang w:val="en-US"/>
-        </w:rPr>
-      </w:pPr>
-    </w:p>
-    <w:p>
-      <w:pPr>
-        <w:rPr>
-          <w:lang w:val="en-US"/>
-        </w:rPr>
-      </w:pPr>
-      <w:r>
-        <w:rPr>
-          <w:lang w:val="en-US"/>
-        </w:rPr>
+    <w:p/>
+    <w:p>
+      <w:r>
         <w:t>Do{action}</w:t>
       </w:r>
     </w:p>
@@ -4331,144 +4317,239 @@
     </w:p>
     <w:p/>
     <w:p>
-      <w:r>
-        <w:t>[</w:t>
-      </w:r>
-      <w:proofErr w:type="spellStart"/>
-      <w:r>
-        <w:t>int</w:t>
-      </w:r>
-      <w:proofErr w:type="spellEnd"/>
-      <w:r>
-        <w:t>]$</w:t>
-      </w:r>
-      <w:proofErr w:type="spellStart"/>
-      <w:r>
-        <w:t>tpsvol</w:t>
-      </w:r>
-      <w:proofErr w:type="spellEnd"/>
-      <w:r>
-        <w:t xml:space="preserve"> = 0</w:t>
-      </w:r>
-    </w:p>
-    <w:p>
-      <w:r>
-        <w:t>[</w:t>
-      </w:r>
-      <w:proofErr w:type="spellStart"/>
-      <w:r>
-        <w:t>int</w:t>
-      </w:r>
-      <w:proofErr w:type="spellEnd"/>
-      <w:r>
-        <w:t>]$max = 0</w:t>
-      </w:r>
-    </w:p>
-    <w:p>
-      <w:r>
-        <w:t>[</w:t>
-      </w:r>
-      <w:proofErr w:type="spellStart"/>
-      <w:r>
-        <w:t>int</w:t>
-      </w:r>
-      <w:proofErr w:type="spellEnd"/>
-      <w:r>
-        <w:t>]$</w:t>
-      </w:r>
-      <w:proofErr w:type="spellStart"/>
-      <w:r>
-        <w:t>tpsvolalt</w:t>
-      </w:r>
-      <w:proofErr w:type="spellEnd"/>
-      <w:r>
-        <w:t xml:space="preserve"> = 0</w:t>
-      </w:r>
-    </w:p>
-    <w:p>
-      <w:r>
-        <w:t>[</w:t>
-      </w:r>
-      <w:proofErr w:type="spellStart"/>
-      <w:r>
-        <w:t>int</w:t>
-      </w:r>
-      <w:proofErr w:type="spellEnd"/>
-      <w:r>
-        <w:t>]$val = $</w:t>
-      </w:r>
-      <w:proofErr w:type="spellStart"/>
-      <w:r>
+      <w:pPr>
+        <w:rPr>
+          <w:lang w:val="nl-BE"/>
+        </w:rPr>
+      </w:pPr>
+      <w:r>
+        <w:rPr>
+          <w:lang w:val="nl-BE"/>
+        </w:rPr>
+        <w:t>[int]$tpsvol = 0</w:t>
+      </w:r>
+    </w:p>
+    <w:p>
+      <w:pPr>
+        <w:rPr>
+          <w:lang w:val="nl-BE"/>
+        </w:rPr>
+      </w:pPr>
+      <w:r>
+        <w:rPr>
+          <w:lang w:val="nl-BE"/>
+        </w:rPr>
+        <w:t>[int]$max = 0</w:t>
+      </w:r>
+    </w:p>
+    <w:p>
+      <w:pPr>
+        <w:rPr>
+          <w:lang w:val="nl-BE"/>
+        </w:rPr>
+      </w:pPr>
+      <w:r>
+        <w:rPr>
+          <w:lang w:val="nl-BE"/>
+        </w:rPr>
+        <w:t>[int]$tpsvolalt = 0</w:t>
+      </w:r>
+    </w:p>
+    <w:p>
+      <w:pPr>
+        <w:rPr>
+          <w:lang w:val="en-US"/>
+        </w:rPr>
+      </w:pPr>
+      <w:r>
+        <w:rPr>
+          <w:lang w:val="en-US"/>
+        </w:rPr>
+        <w:t>[int]$</w:t>
+      </w:r>
+      <w:proofErr w:type="spellStart"/>
+      <w:r>
+        <w:rPr>
+          <w:lang w:val="en-US"/>
+        </w:rPr>
+        <w:t>val</w:t>
+      </w:r>
+      <w:proofErr w:type="spellEnd"/>
+      <w:r>
+        <w:rPr>
+          <w:lang w:val="en-US"/>
+        </w:rPr>
+        <w:t xml:space="preserve"> = $</w:t>
+      </w:r>
+      <w:proofErr w:type="spellStart"/>
+      <w:r>
+        <w:rPr>
+          <w:lang w:val="en-US"/>
+        </w:rPr>
         <w:t>nbr</w:t>
       </w:r>
       <w:proofErr w:type="spellEnd"/>
     </w:p>
-    <w:p/>
-    <w:p>
-      <w:proofErr w:type="spellStart"/>
-      <w:r>
-        <w:t>While</w:t>
-      </w:r>
-      <w:proofErr w:type="spellEnd"/>
-      <w:r>
-        <w:t xml:space="preserve"> ($val -ne 1){</w:t>
-      </w:r>
-    </w:p>
-    <w:p>
-      <w:r>
+    <w:p>
+      <w:pPr>
+        <w:rPr>
+          <w:lang w:val="en-US"/>
+        </w:rPr>
+      </w:pPr>
+    </w:p>
+    <w:p>
+      <w:pPr>
+        <w:rPr>
+          <w:lang w:val="en-US"/>
+        </w:rPr>
+      </w:pPr>
+      <w:r>
+        <w:rPr>
+          <w:lang w:val="en-US"/>
+        </w:rPr>
+        <w:t>While ($</w:t>
+      </w:r>
+      <w:proofErr w:type="spellStart"/>
+      <w:r>
+        <w:rPr>
+          <w:lang w:val="en-US"/>
+        </w:rPr>
+        <w:t>val</w:t>
+      </w:r>
+      <w:proofErr w:type="spellEnd"/>
+      <w:r>
+        <w:rPr>
+          <w:lang w:val="en-US"/>
+        </w:rPr>
+        <w:t xml:space="preserve"> -ne </w:t>
+      </w:r>
+      <w:proofErr w:type="gramStart"/>
+      <w:r>
+        <w:rPr>
+          <w:lang w:val="en-US"/>
+        </w:rPr>
+        <w:t>1){</w:t>
+      </w:r>
+      <w:proofErr w:type="gramEnd"/>
+    </w:p>
+    <w:p>
+      <w:pPr>
+        <w:rPr>
+          <w:lang w:val="en-US"/>
+        </w:rPr>
+      </w:pPr>
+      <w:r>
+        <w:rPr>
+          <w:lang w:val="en-US"/>
+        </w:rPr>
         <w:tab/>
-        <w:t>If ($val % 2 -</w:t>
-      </w:r>
-      <w:proofErr w:type="spellStart"/>
-      <w:r>
-        <w:t>eq</w:t>
-      </w:r>
-      <w:proofErr w:type="spellEnd"/>
-      <w:r>
-        <w:t xml:space="preserve"> 0){</w:t>
-      </w:r>
-    </w:p>
-    <w:p>
-      <w:r>
+        <w:t>If ($</w:t>
+      </w:r>
+      <w:proofErr w:type="spellStart"/>
+      <w:r>
+        <w:rPr>
+          <w:lang w:val="en-US"/>
+        </w:rPr>
+        <w:t>val</w:t>
+      </w:r>
+      <w:proofErr w:type="spellEnd"/>
+      <w:r>
+        <w:rPr>
+          <w:lang w:val="en-US"/>
+        </w:rPr>
+        <w:t xml:space="preserve"> % 2 -eq </w:t>
+      </w:r>
+      <w:proofErr w:type="gramStart"/>
+      <w:r>
+        <w:rPr>
+          <w:lang w:val="en-US"/>
+        </w:rPr>
+        <w:t>0){</w:t>
+      </w:r>
+      <w:proofErr w:type="gramEnd"/>
+    </w:p>
+    <w:p>
+      <w:pPr>
+        <w:rPr>
+          <w:lang w:val="nl-BE"/>
+        </w:rPr>
+      </w:pPr>
+      <w:r>
+        <w:rPr>
+          <w:lang w:val="en-US"/>
+        </w:rPr>
         <w:tab/>
       </w:r>
       <w:r>
+        <w:rPr>
+          <w:lang w:val="en-US"/>
+        </w:rPr>
         <w:tab/>
+      </w:r>
+      <w:r>
+        <w:rPr>
+          <w:lang w:val="nl-BE"/>
+        </w:rPr>
         <w:t>$val = $val / 2</w:t>
       </w:r>
     </w:p>
     <w:p>
-      <w:r>
+      <w:pPr>
+        <w:rPr>
+          <w:lang w:val="nl-BE"/>
+        </w:rPr>
+      </w:pPr>
+      <w:r>
+        <w:rPr>
+          <w:lang w:val="nl-BE"/>
+        </w:rPr>
         <w:tab/>
         <w:t>}</w:t>
       </w:r>
     </w:p>
     <w:p>
-      <w:r>
+      <w:pPr>
+        <w:rPr>
+          <w:lang w:val="nl-BE"/>
+        </w:rPr>
+      </w:pPr>
+      <w:r>
+        <w:rPr>
+          <w:lang w:val="nl-BE"/>
+        </w:rPr>
         <w:lastRenderedPageBreak/>
         <w:tab/>
-      </w:r>
-      <w:proofErr w:type="spellStart"/>
-      <w:r>
-        <w:t>Else</w:t>
-      </w:r>
-      <w:proofErr w:type="spellEnd"/>
-      <w:r>
-        <w:t xml:space="preserve"> {</w:t>
-      </w:r>
-    </w:p>
-    <w:p>
-      <w:r>
+        <w:t>Else {</w:t>
+      </w:r>
+    </w:p>
+    <w:p>
+      <w:pPr>
+        <w:rPr>
+          <w:lang w:val="nl-BE"/>
+        </w:rPr>
+      </w:pPr>
+      <w:r>
+        <w:rPr>
+          <w:lang w:val="nl-BE"/>
+        </w:rPr>
         <w:tab/>
       </w:r>
       <w:r>
+        <w:rPr>
+          <w:lang w:val="nl-BE"/>
+        </w:rPr>
         <w:tab/>
         <w:t>$val = $val*3+1</w:t>
       </w:r>
     </w:p>
     <w:p>
       <w:r>
+        <w:rPr>
+          <w:lang w:val="nl-BE"/>
+        </w:rPr>
         <w:tab/>
+      </w:r>
+      <w:r>
         <w:t>}</w:t>
       </w:r>
     </w:p>
@@ -4567,41 +4648,13 @@
     <w:p>
       <w:pPr>
         <w:ind w:firstLine="708"/>
-        <w:rPr>
-          <w:lang w:val="en-US"/>
-        </w:rPr>
-      </w:pPr>
-      <w:r>
-        <w:rPr>
-          <w:lang w:val="en-US"/>
-        </w:rPr>
-        <w:t>Write-host ($</w:t>
-      </w:r>
-      <w:proofErr w:type="spellStart"/>
-      <w:r>
-        <w:rPr>
-          <w:lang w:val="en-US"/>
-        </w:rPr>
-        <w:t>val</w:t>
-      </w:r>
-      <w:proofErr w:type="spellEnd"/>
-      <w:r>
-        <w:rPr>
-          <w:lang w:val="en-US"/>
-        </w:rPr>
-        <w:t>)</w:t>
-      </w:r>
-    </w:p>
-    <w:p>
-      <w:pPr>
-        <w:rPr>
-          <w:lang w:val="en-US"/>
-        </w:rPr>
-      </w:pPr>
-      <w:r>
-        <w:rPr>
-          <w:lang w:val="en-US"/>
-        </w:rPr>
+      </w:pPr>
+      <w:r>
+        <w:t>Write-host ($val)</w:t>
+      </w:r>
+    </w:p>
+    <w:p>
+      <w:r>
         <w:t>}</w:t>
       </w:r>
     </w:p>
@@ -4697,35 +4750,71 @@
     </w:p>
     <w:p/>
     <w:p>
-      <w:r>
+      <w:pPr>
+        <w:rPr>
+          <w:lang w:val="en-US"/>
+        </w:rPr>
+      </w:pPr>
+      <w:r>
+        <w:rPr>
+          <w:lang w:val="en-US"/>
+        </w:rPr>
         <w:t>$tableau = 64, ‘Hello’, 3.5, ‘</w:t>
       </w:r>
       <w:proofErr w:type="spellStart"/>
       <w:r>
+        <w:rPr>
+          <w:lang w:val="en-US"/>
+        </w:rPr>
         <w:t>Wolrd</w:t>
       </w:r>
       <w:proofErr w:type="spellEnd"/>
       <w:r>
+        <w:rPr>
+          <w:lang w:val="en-US"/>
+        </w:rPr>
         <w:t>’</w:t>
       </w:r>
     </w:p>
     <w:p>
-      <w:r>
-        <w:t>$tableau = @(</w:t>
-      </w:r>
-      <w:r>
+      <w:pPr>
+        <w:rPr>
+          <w:lang w:val="en-US"/>
+        </w:rPr>
+      </w:pPr>
+      <w:r>
+        <w:rPr>
+          <w:lang w:val="en-US"/>
+        </w:rPr>
+        <w:t xml:space="preserve">$tableau = </w:t>
+      </w:r>
+      <w:proofErr w:type="gramStart"/>
+      <w:r>
+        <w:rPr>
+          <w:lang w:val="en-US"/>
+        </w:rPr>
+        <w:t>@(</w:t>
+      </w:r>
+      <w:proofErr w:type="gramEnd"/>
+      <w:r>
+        <w:rPr>
+          <w:lang w:val="en-US"/>
+        </w:rPr>
         <w:t>64, ‘Hello’, 3.5, ‘</w:t>
       </w:r>
       <w:proofErr w:type="spellStart"/>
       <w:r>
+        <w:rPr>
+          <w:lang w:val="en-US"/>
+        </w:rPr>
         <w:t>Wolrd</w:t>
       </w:r>
       <w:proofErr w:type="spellEnd"/>
       <w:r>
-        <w:t>’</w:t>
-      </w:r>
-      <w:r>
-        <w:t>)</w:t>
+        <w:rPr>
+          <w:lang w:val="en-US"/>
+        </w:rPr>
+        <w:t>’)</w:t>
       </w:r>
     </w:p>
     <w:p>
@@ -4947,6 +5036,396 @@
       </w:r>
       <w:r>
         <w:sym w:font="Wingdings" w:char="F04A"/>
+      </w:r>
+    </w:p>
+    <w:p/>
+    <w:p>
+      <w:pPr>
+        <w:rPr>
+          <w:lang w:val="en-US"/>
+        </w:rPr>
+      </w:pPr>
+      <w:r>
+        <w:rPr>
+          <w:lang w:val="en-US"/>
+        </w:rPr>
+        <w:t>[int]$</w:t>
+      </w:r>
+      <w:proofErr w:type="spellStart"/>
+      <w:r>
+        <w:rPr>
+          <w:lang w:val="en-US"/>
+        </w:rPr>
+        <w:t>val</w:t>
+      </w:r>
+      <w:proofErr w:type="spellEnd"/>
+      <w:r>
+        <w:rPr>
+          <w:lang w:val="en-US"/>
+        </w:rPr>
+        <w:t xml:space="preserve"> = read-host -</w:t>
+      </w:r>
+      <w:proofErr w:type="gramStart"/>
+      <w:r>
+        <w:rPr>
+          <w:lang w:val="en-US"/>
+        </w:rPr>
+        <w:t>prompt</w:t>
+      </w:r>
+      <w:r>
+        <w:rPr>
+          <w:lang w:val="en-US"/>
+        </w:rPr>
+        <w:t xml:space="preserve"> ”</w:t>
+      </w:r>
+      <w:proofErr w:type="spellStart"/>
+      <w:r>
+        <w:rPr>
+          <w:lang w:val="en-US"/>
+        </w:rPr>
+        <w:t>valeur</w:t>
+      </w:r>
+      <w:proofErr w:type="spellEnd"/>
+      <w:proofErr w:type="gramEnd"/>
+      <w:r>
+        <w:rPr>
+          <w:lang w:val="en-US"/>
+        </w:rPr>
+        <w:t xml:space="preserve"> max”</w:t>
+      </w:r>
+    </w:p>
+    <w:p>
+      <w:pPr>
+        <w:rPr>
+          <w:lang w:val="en-US"/>
+        </w:rPr>
+      </w:pPr>
+      <w:r>
+        <w:rPr>
+          <w:lang w:val="en-US"/>
+        </w:rPr>
+        <w:t xml:space="preserve">$primes = </w:t>
+      </w:r>
+      <w:proofErr w:type="gramStart"/>
+      <w:r>
+        <w:rPr>
+          <w:lang w:val="en-US"/>
+        </w:rPr>
+        <w:t>@{</w:t>
+      </w:r>
+      <w:proofErr w:type="gramEnd"/>
+      <w:r>
+        <w:rPr>
+          <w:lang w:val="en-US"/>
+        </w:rPr>
+        <w:t>}</w:t>
+      </w:r>
+    </w:p>
+    <w:p>
+      <w:pPr>
+        <w:rPr>
+          <w:lang w:val="en-US"/>
+        </w:rPr>
+      </w:pPr>
+    </w:p>
+    <w:p>
+      <w:r>
+        <w:t>“les nombres premiers entre 1 et $</w:t>
+      </w:r>
+      <w:r>
+        <w:t>val sont : »</w:t>
+      </w:r>
+    </w:p>
+    <w:p>
+      <w:r>
+        <w:t>« 1 »</w:t>
+      </w:r>
+    </w:p>
+    <w:p/>
+    <w:p>
+      <w:proofErr w:type="spellStart"/>
+      <w:r>
+        <w:t>Foreach</w:t>
+      </w:r>
+      <w:proofErr w:type="spellEnd"/>
+      <w:r>
+        <w:t xml:space="preserve"> ($i in 2..$val){</w:t>
+      </w:r>
+    </w:p>
+    <w:p>
+      <w:pPr>
+        <w:rPr>
+          <w:lang w:val="en-US"/>
+        </w:rPr>
+      </w:pPr>
+      <w:r>
+        <w:tab/>
+      </w:r>
+      <w:r>
+        <w:rPr>
+          <w:lang w:val="en-US"/>
+        </w:rPr>
+        <w:t>If($primes[$</w:t>
+      </w:r>
+      <w:proofErr w:type="spellStart"/>
+      <w:r>
+        <w:rPr>
+          <w:lang w:val="en-US"/>
+        </w:rPr>
+        <w:t>i</w:t>
+      </w:r>
+      <w:proofErr w:type="spellEnd"/>
+      <w:r>
+        <w:rPr>
+          <w:lang w:val="en-US"/>
+        </w:rPr>
+        <w:t>] -eq $</w:t>
+      </w:r>
+      <w:proofErr w:type="gramStart"/>
+      <w:r>
+        <w:rPr>
+          <w:lang w:val="en-US"/>
+        </w:rPr>
+        <w:t>n</w:t>
+      </w:r>
+      <w:r>
+        <w:rPr>
+          <w:lang w:val="en-US"/>
+        </w:rPr>
+        <w:t>ull){</w:t>
+      </w:r>
+      <w:proofErr w:type="gramEnd"/>
+    </w:p>
+    <w:p>
+      <w:pPr>
+        <w:rPr>
+          <w:lang w:val="en-US"/>
+        </w:rPr>
+      </w:pPr>
+      <w:r>
+        <w:rPr>
+          <w:lang w:val="en-US"/>
+        </w:rPr>
+        <w:tab/>
+      </w:r>
+      <w:r>
+        <w:rPr>
+          <w:lang w:val="en-US"/>
+        </w:rPr>
+        <w:tab/>
+        <w:t>$</w:t>
+      </w:r>
+      <w:proofErr w:type="spellStart"/>
+      <w:r>
+        <w:rPr>
+          <w:lang w:val="en-US"/>
+        </w:rPr>
+        <w:t>i</w:t>
+      </w:r>
+      <w:proofErr w:type="spellEnd"/>
+    </w:p>
+    <w:p>
+      <w:pPr>
+        <w:rPr>
+          <w:lang w:val="en-US"/>
+        </w:rPr>
+      </w:pPr>
+      <w:r>
+        <w:rPr>
+          <w:lang w:val="en-US"/>
+        </w:rPr>
+        <w:tab/>
+      </w:r>
+      <w:r>
+        <w:rPr>
+          <w:lang w:val="en-US"/>
+        </w:rPr>
+        <w:tab/>
+        <w:t>$primes[$</w:t>
+      </w:r>
+      <w:proofErr w:type="spellStart"/>
+      <w:r>
+        <w:rPr>
+          <w:lang w:val="en-US"/>
+        </w:rPr>
+        <w:t>i</w:t>
+      </w:r>
+      <w:proofErr w:type="spellEnd"/>
+      <w:r>
+        <w:rPr>
+          <w:lang w:val="en-US"/>
+        </w:rPr>
+        <w:t>] = $true</w:t>
+      </w:r>
+    </w:p>
+    <w:p>
+      <w:pPr>
+        <w:rPr>
+          <w:lang w:val="en-US"/>
+        </w:rPr>
+      </w:pPr>
+      <w:r>
+        <w:rPr>
+          <w:lang w:val="en-US"/>
+        </w:rPr>
+        <w:tab/>
+      </w:r>
+      <w:r>
+        <w:rPr>
+          <w:lang w:val="en-US"/>
+        </w:rPr>
+        <w:tab/>
+      </w:r>
+      <w:proofErr w:type="gramStart"/>
+      <w:r>
+        <w:rPr>
+          <w:lang w:val="en-US"/>
+        </w:rPr>
+        <w:t>For(</w:t>
+      </w:r>
+      <w:proofErr w:type="gramEnd"/>
+      <w:r>
+        <w:rPr>
+          <w:lang w:val="en-US"/>
+        </w:rPr>
+        <w:t>$j = $</w:t>
+      </w:r>
+      <w:proofErr w:type="spellStart"/>
+      <w:r>
+        <w:rPr>
+          <w:lang w:val="en-US"/>
+        </w:rPr>
+        <w:t>i</w:t>
+      </w:r>
+      <w:proofErr w:type="spellEnd"/>
+      <w:r>
+        <w:rPr>
+          <w:lang w:val="en-US"/>
+        </w:rPr>
+        <w:t>*$</w:t>
+      </w:r>
+      <w:proofErr w:type="spellStart"/>
+      <w:r>
+        <w:rPr>
+          <w:lang w:val="en-US"/>
+        </w:rPr>
+        <w:t>i</w:t>
+      </w:r>
+      <w:proofErr w:type="spellEnd"/>
+      <w:r>
+        <w:rPr>
+          <w:lang w:val="en-US"/>
+        </w:rPr>
+        <w:t xml:space="preserve"> ; $j -le $</w:t>
+      </w:r>
+      <w:proofErr w:type="spellStart"/>
+      <w:r>
+        <w:rPr>
+          <w:lang w:val="en-US"/>
+        </w:rPr>
+        <w:t>val</w:t>
+      </w:r>
+      <w:proofErr w:type="spellEnd"/>
+      <w:r>
+        <w:rPr>
+          <w:lang w:val="en-US"/>
+        </w:rPr>
+        <w:t xml:space="preserve"> ; $j += $</w:t>
+      </w:r>
+      <w:proofErr w:type="spellStart"/>
+      <w:r>
+        <w:rPr>
+          <w:lang w:val="en-US"/>
+        </w:rPr>
+        <w:t>i</w:t>
+      </w:r>
+      <w:proofErr w:type="spellEnd"/>
+      <w:r>
+        <w:rPr>
+          <w:lang w:val="en-US"/>
+        </w:rPr>
+        <w:t>) {</w:t>
+      </w:r>
+    </w:p>
+    <w:p>
+      <w:pPr>
+        <w:rPr>
+          <w:lang w:val="en-US"/>
+        </w:rPr>
+      </w:pPr>
+      <w:r>
+        <w:rPr>
+          <w:lang w:val="en-US"/>
+        </w:rPr>
+        <w:tab/>
+      </w:r>
+      <w:r>
+        <w:rPr>
+          <w:lang w:val="en-US"/>
+        </w:rPr>
+        <w:tab/>
+      </w:r>
+      <w:r>
+        <w:rPr>
+          <w:lang w:val="en-US"/>
+        </w:rPr>
+        <w:tab/>
+        <w:t>$primes[$</w:t>
+      </w:r>
+      <w:proofErr w:type="gramStart"/>
+      <w:r>
+        <w:rPr>
+          <w:lang w:val="en-US"/>
+        </w:rPr>
+        <w:t>j]=</w:t>
+      </w:r>
+      <w:proofErr w:type="gramEnd"/>
+      <w:r>
+        <w:rPr>
+          <w:lang w:val="en-US"/>
+        </w:rPr>
+        <w:t>$false</w:t>
+      </w:r>
+    </w:p>
+    <w:p>
+      <w:pPr>
+        <w:ind w:left="708" w:firstLine="708"/>
+        <w:rPr>
+          <w:lang w:val="en-US"/>
+        </w:rPr>
+      </w:pPr>
+      <w:r>
+        <w:rPr>
+          <w:lang w:val="en-US"/>
+        </w:rPr>
+        <w:t>}</w:t>
+      </w:r>
+    </w:p>
+    <w:p>
+      <w:pPr>
+        <w:ind w:firstLine="708"/>
+        <w:rPr>
+          <w:lang w:val="en-US"/>
+        </w:rPr>
+      </w:pPr>
+      <w:r>
+        <w:rPr>
+          <w:lang w:val="en-US"/>
+        </w:rPr>
+        <w:t>}</w:t>
+      </w:r>
+    </w:p>
+    <w:p>
+      <w:pPr>
+        <w:rPr>
+          <w:lang w:val="en-US"/>
+        </w:rPr>
+      </w:pPr>
+      <w:r>
+        <w:rPr>
+          <w:lang w:val="en-US"/>
+        </w:rPr>
+        <w:t>}</w:t>
       </w:r>
     </w:p>
     <w:sectPr>

</xml_diff>